<commit_message>
updated CV and shortened content
</commit_message>
<xml_diff>
--- a/CV_Soumyak_Bhattacharyya.docx
+++ b/CV_Soumyak_Bhattacharyya.docx
@@ -30,41 +30,27 @@
         <w:rPr>
           <w:lang w:val="en-US"/>
         </w:rPr>
-        <w:t>Hyderabad, India</w:t>
-      </w:r>
-      <w:r>
-        <w:rPr>
-          <w:lang w:val="en-US"/>
-        </w:rPr>
-        <w:t xml:space="preserve">                            </w:t>
-      </w:r>
-      <w:r>
-        <w:rPr>
-          <w:lang w:val="en-US"/>
-        </w:rPr>
-        <w:t xml:space="preserve">              </w:t>
-      </w:r>
-      <w:hyperlink r:id="rId5" w:history="1">
+        <w:t xml:space="preserve">Hyderabad, India                            </w:t>
+      </w:r>
+      <w:r>
+        <w:rPr>
+          <w:lang w:val="en-US"/>
+        </w:rPr>
+        <w:t xml:space="preserve">     </w:t>
+      </w:r>
+      <w:r>
+        <w:rPr>
+          <w:lang w:val="en-US"/>
+        </w:rPr>
+        <w:t xml:space="preserve">             </w:t>
+      </w:r>
+      <w:hyperlink r:id="rId8" w:history="1">
         <w:r>
           <w:rPr>
             <w:rStyle w:val="Hyperlink"/>
             <w:lang w:val="en-US"/>
           </w:rPr>
-          <w:t>bhattacharyya.soum</w:t>
-        </w:r>
-        <w:r>
-          <w:rPr>
-            <w:rStyle w:val="Hyperlink"/>
-            <w:lang w:val="en-US"/>
-          </w:rPr>
-          <w:t>y</w:t>
-        </w:r>
-        <w:r>
-          <w:rPr>
-            <w:rStyle w:val="Hyperlink"/>
-            <w:lang w:val="en-US"/>
-          </w:rPr>
-          <w:t>ak@gmail.com</w:t>
+          <w:t>bhattacharyya.soumyak@gmail.com</w:t>
         </w:r>
       </w:hyperlink>
       <w:r>
@@ -79,7 +65,7 @@
         </w:rPr>
         <w:t xml:space="preserve">                                         </w:t>
       </w:r>
-      <w:hyperlink r:id="rId6" w:history="1">
+      <w:hyperlink r:id="rId9" w:history="1">
         <w:r>
           <w:rPr>
             <w:rStyle w:val="Hyperlink"/>
@@ -124,7 +110,7 @@
           <w:color w:val="2E74B5" w:themeColor="accent1" w:themeShade="BF"/>
           <w:lang w:val="en-US"/>
         </w:rPr>
-        <w:t>Technologies &amp; Languages</w:t>
+        <w:t xml:space="preserve">Language, Framework, Platform &amp; Technique </w:t>
       </w:r>
     </w:p>
     <w:p>
@@ -136,20 +122,42 @@
         </w:numPr>
         <w:spacing w:after="0"/>
         <w:rPr>
-          <w:lang w:val="en-US"/>
-        </w:rPr>
-      </w:pPr>
-      <w:r>
-        <w:rPr>
+          <w:sz w:val="20"/>
+          <w:szCs w:val="20"/>
+          <w:lang w:val="en-US"/>
+        </w:rPr>
+      </w:pPr>
+      <w:r>
+        <w:rPr>
+          <w:sz w:val="20"/>
+          <w:szCs w:val="20"/>
           <w:lang w:val="en-US"/>
         </w:rPr>
         <w:t>Java, Spring</w:t>
       </w:r>
       <w:r>
         <w:rPr>
-          <w:lang w:val="en-US"/>
-        </w:rPr>
-        <w:t>, JPA, QueryDSL</w:t>
+          <w:sz w:val="20"/>
+          <w:szCs w:val="20"/>
+          <w:lang w:val="en-US"/>
+        </w:rPr>
+        <w:t xml:space="preserve">, </w:t>
+      </w:r>
+      <w:r>
+        <w:rPr>
+          <w:sz w:val="20"/>
+          <w:szCs w:val="20"/>
+          <w:lang w:val="en-US"/>
+        </w:rPr>
+        <w:t xml:space="preserve">Hibernate, </w:t>
+      </w:r>
+      <w:r>
+        <w:rPr>
+          <w:sz w:val="20"/>
+          <w:szCs w:val="20"/>
+          <w:lang w:val="en-US"/>
+        </w:rPr>
+        <w:t>JPA, QueryDSL</w:t>
       </w:r>
     </w:p>
     <w:p>
@@ -161,27 +169,45 @@
         </w:numPr>
         <w:spacing w:after="0"/>
         <w:rPr>
-          <w:lang w:val="en-US"/>
-        </w:rPr>
-      </w:pPr>
-      <w:r>
-        <w:rPr>
+          <w:sz w:val="20"/>
+          <w:szCs w:val="20"/>
+          <w:lang w:val="en-US"/>
+        </w:rPr>
+      </w:pPr>
+      <w:r>
+        <w:rPr>
+          <w:sz w:val="20"/>
+          <w:szCs w:val="20"/>
           <w:lang w:val="en-US"/>
         </w:rPr>
         <w:t xml:space="preserve">Oracle, </w:t>
       </w:r>
       <w:r>
         <w:rPr>
+          <w:sz w:val="20"/>
+          <w:szCs w:val="20"/>
           <w:lang w:val="en-US"/>
         </w:rPr>
         <w:t>MySQL, DynamoDB</w:t>
       </w:r>
       <w:r>
         <w:rPr>
+          <w:sz w:val="20"/>
+          <w:szCs w:val="20"/>
           <w:lang w:val="en-US"/>
         </w:rPr>
         <w:t>, SQL</w:t>
       </w:r>
+      <w:r>
+        <w:rPr>
+          <w:sz w:val="20"/>
+          <w:szCs w:val="20"/>
+          <w:lang w:val="en-US"/>
+        </w:rPr>
+        <w:t>, ElasticSearch</w:t>
+      </w:r>
+      <w:bookmarkStart w:id="0" w:name="_GoBack"/>
+      <w:bookmarkEnd w:id="0"/>
     </w:p>
     <w:p>
       <w:pPr>
@@ -192,29 +218,39 @@
         </w:numPr>
         <w:spacing w:after="0"/>
         <w:rPr>
-          <w:lang w:val="en-US"/>
-        </w:rPr>
-      </w:pPr>
-      <w:r>
-        <w:rPr>
+          <w:sz w:val="20"/>
+          <w:szCs w:val="20"/>
+          <w:lang w:val="en-US"/>
+        </w:rPr>
+      </w:pPr>
+      <w:r>
+        <w:rPr>
+          <w:sz w:val="20"/>
+          <w:szCs w:val="20"/>
           <w:lang w:val="en-US"/>
         </w:rPr>
         <w:t>Jenkins, Docker, Git, Maven, Sonar</w:t>
       </w:r>
       <w:r>
         <w:rPr>
+          <w:sz w:val="20"/>
+          <w:szCs w:val="20"/>
           <w:lang w:val="en-US"/>
         </w:rPr>
         <w:t>, Terraform</w:t>
       </w:r>
       <w:r>
         <w:rPr>
+          <w:sz w:val="20"/>
+          <w:szCs w:val="20"/>
           <w:lang w:val="en-US"/>
         </w:rPr>
         <w:t>, CD Pipeline</w:t>
       </w:r>
       <w:r>
         <w:rPr>
+          <w:sz w:val="20"/>
+          <w:szCs w:val="20"/>
           <w:lang w:val="en-US"/>
         </w:rPr>
         <w:t xml:space="preserve"> </w:t>
@@ -229,41 +265,55 @@
         </w:numPr>
         <w:spacing w:after="0"/>
         <w:rPr>
-          <w:lang w:val="en-US"/>
-        </w:rPr>
-      </w:pPr>
-      <w:r>
-        <w:rPr>
+          <w:sz w:val="20"/>
+          <w:szCs w:val="20"/>
+          <w:lang w:val="en-US"/>
+        </w:rPr>
+      </w:pPr>
+      <w:r>
+        <w:rPr>
+          <w:sz w:val="20"/>
+          <w:szCs w:val="20"/>
           <w:lang w:val="en-US"/>
         </w:rPr>
         <w:t xml:space="preserve">AWS </w:t>
       </w:r>
       <w:r>
         <w:rPr>
+          <w:sz w:val="20"/>
+          <w:szCs w:val="20"/>
           <w:lang w:val="en-US"/>
         </w:rPr>
         <w:t>Services (</w:t>
       </w:r>
       <w:r>
         <w:rPr>
+          <w:sz w:val="20"/>
+          <w:szCs w:val="20"/>
           <w:lang w:val="en-US"/>
         </w:rPr>
         <w:t xml:space="preserve">Lambda, </w:t>
       </w:r>
       <w:r>
         <w:rPr>
+          <w:sz w:val="20"/>
+          <w:szCs w:val="20"/>
           <w:lang w:val="en-US"/>
         </w:rPr>
         <w:t xml:space="preserve">ECS, </w:t>
       </w:r>
       <w:r>
         <w:rPr>
+          <w:sz w:val="20"/>
+          <w:szCs w:val="20"/>
           <w:lang w:val="en-US"/>
         </w:rPr>
         <w:t>Step Function, SN</w:t>
       </w:r>
       <w:r>
         <w:rPr>
+          <w:sz w:val="20"/>
+          <w:szCs w:val="20"/>
           <w:lang w:val="en-US"/>
         </w:rPr>
         <w:t>S, SQS, DynamoDB, APIG, Cognito, Textract, Comprehend, Lex)</w:t>
@@ -278,14 +328,65 @@
         </w:numPr>
         <w:spacing w:after="0"/>
         <w:rPr>
-          <w:lang w:val="en-US"/>
-        </w:rPr>
-      </w:pPr>
-      <w:r>
-        <w:rPr>
-          <w:lang w:val="en-US"/>
-        </w:rPr>
-        <w:t>Web App, Chatbot &amp; Serverless Solution Design, Engineering Best Practices, Patterns, Testing and Security</w:t>
+          <w:sz w:val="20"/>
+          <w:szCs w:val="20"/>
+          <w:lang w:val="en-US"/>
+        </w:rPr>
+      </w:pPr>
+      <w:r>
+        <w:rPr>
+          <w:sz w:val="20"/>
+          <w:szCs w:val="20"/>
+          <w:lang w:val="en-US"/>
+        </w:rPr>
+        <w:t xml:space="preserve">REST API, </w:t>
+      </w:r>
+      <w:r>
+        <w:rPr>
+          <w:sz w:val="20"/>
+          <w:szCs w:val="20"/>
+          <w:lang w:val="en-US"/>
+        </w:rPr>
+        <w:t>Web App, Chatbot &amp; Serverless Solution Design, Engineering Best Practices, Patterns, Testing</w:t>
+      </w:r>
+      <w:r>
+        <w:rPr>
+          <w:sz w:val="20"/>
+          <w:szCs w:val="20"/>
+          <w:lang w:val="en-US"/>
+        </w:rPr>
+        <w:t>,</w:t>
+      </w:r>
+      <w:r>
+        <w:rPr>
+          <w:sz w:val="20"/>
+          <w:szCs w:val="20"/>
+          <w:lang w:val="en-US"/>
+        </w:rPr>
+        <w:t xml:space="preserve"> and Security</w:t>
+      </w:r>
+    </w:p>
+    <w:p>
+      <w:pPr>
+        <w:pStyle w:val="ListParagraph"/>
+        <w:numPr>
+          <w:ilvl w:val="0"/>
+          <w:numId w:val="1"/>
+        </w:numPr>
+        <w:spacing w:after="0"/>
+        <w:rPr>
+          <w:sz w:val="20"/>
+          <w:szCs w:val="20"/>
+          <w:lang w:val="en-US"/>
+        </w:rPr>
+      </w:pPr>
+      <w:r>
+        <w:rPr>
+          <w:sz w:val="20"/>
+          <w:szCs w:val="20"/>
+          <w:lang w:val="en-US"/>
+        </w:rPr>
+        <w:t>Domain Driven Development, Agile – SCRUM &amp; KANBAN, BDT (Cucumber)</w:t>
       </w:r>
     </w:p>
     <w:p>
@@ -515,7 +616,23 @@
                 <w:szCs w:val="20"/>
                 <w:lang w:val="en-US"/>
               </w:rPr>
-              <w:t>Oracle Digital Assistant based chatbot solution for University of Adelaide, which</w:t>
+              <w:t xml:space="preserve">Oracle Digital Assistant based chatbot solution for </w:t>
+            </w:r>
+            <w:r>
+              <w:rPr>
+                <w:sz w:val="20"/>
+                <w:szCs w:val="20"/>
+                <w:lang w:val="en-US"/>
+              </w:rPr>
+              <w:t xml:space="preserve">the </w:t>
+            </w:r>
+            <w:r>
+              <w:rPr>
+                <w:sz w:val="20"/>
+                <w:szCs w:val="20"/>
+                <w:lang w:val="en-US"/>
+              </w:rPr>
+              <w:t>University of Adelaide, which</w:t>
             </w:r>
             <w:r>
               <w:rPr>
@@ -547,23 +664,104 @@
                 <w:szCs w:val="20"/>
                 <w:lang w:val="en-US"/>
               </w:rPr>
-              <w:t>Apart of I b</w:t>
-            </w:r>
-            <w:r>
-              <w:rPr>
-                <w:sz w:val="20"/>
-                <w:szCs w:val="20"/>
-                <w:lang w:val="en-US"/>
-              </w:rPr>
-              <w:t xml:space="preserve">uilt entire Oracle cloud infrastructure </w:t>
-            </w:r>
-            <w:r>
-              <w:rPr>
-                <w:sz w:val="20"/>
-                <w:szCs w:val="20"/>
-                <w:lang w:val="en-US"/>
-              </w:rPr>
-              <w:t>using Terraform (Oracle Digital Assistant, Node.js, MySQL, Docker, Jenkins, Terraform, Oracle Cloud Infrastructure</w:t>
+              <w:t>I b</w:t>
+            </w:r>
+            <w:r>
+              <w:rPr>
+                <w:sz w:val="20"/>
+                <w:szCs w:val="20"/>
+                <w:lang w:val="en-US"/>
+              </w:rPr>
+              <w:t xml:space="preserve">uilt </w:t>
+            </w:r>
+            <w:r>
+              <w:rPr>
+                <w:sz w:val="20"/>
+                <w:szCs w:val="20"/>
+                <w:lang w:val="en-US"/>
+              </w:rPr>
+              <w:t xml:space="preserve">the </w:t>
+            </w:r>
+            <w:r>
+              <w:rPr>
+                <w:sz w:val="20"/>
+                <w:szCs w:val="20"/>
+                <w:lang w:val="en-US"/>
+              </w:rPr>
+              <w:t xml:space="preserve">entire Oracle cloud infrastructure </w:t>
+            </w:r>
+            <w:r>
+              <w:rPr>
+                <w:sz w:val="20"/>
+                <w:szCs w:val="20"/>
+                <w:lang w:val="en-US"/>
+              </w:rPr>
+              <w:t>using Terraform</w:t>
+            </w:r>
+            <w:r>
+              <w:rPr>
+                <w:sz w:val="20"/>
+                <w:szCs w:val="20"/>
+                <w:lang w:val="en-US"/>
+              </w:rPr>
+              <w:t>.</w:t>
+            </w:r>
+            <w:r>
+              <w:rPr>
+                <w:sz w:val="20"/>
+                <w:szCs w:val="20"/>
+                <w:lang w:val="en-US"/>
+              </w:rPr>
+              <w:t xml:space="preserve"> </w:t>
+            </w:r>
+          </w:p>
+          <w:p>
+            <w:pPr>
+              <w:pStyle w:val="ListParagraph"/>
+              <w:numPr>
+                <w:ilvl w:val="1"/>
+                <w:numId w:val="2"/>
+              </w:numPr>
+              <w:tabs>
+                <w:tab w:val="left" w:pos="3419"/>
+              </w:tabs>
+              <w:rPr>
+                <w:sz w:val="20"/>
+                <w:szCs w:val="20"/>
+                <w:lang w:val="en-US"/>
+              </w:rPr>
+            </w:pPr>
+            <w:r>
+              <w:rPr>
+                <w:sz w:val="20"/>
+                <w:szCs w:val="20"/>
+                <w:lang w:val="en-US"/>
+              </w:rPr>
+              <w:t xml:space="preserve">Technologies – </w:t>
+            </w:r>
+            <w:r>
+              <w:rPr>
+                <w:sz w:val="20"/>
+                <w:szCs w:val="20"/>
+                <w:lang w:val="en-US"/>
+              </w:rPr>
+              <w:t>Oracle</w:t>
+            </w:r>
+            <w:r>
+              <w:rPr>
+                <w:sz w:val="20"/>
+                <w:szCs w:val="20"/>
+                <w:lang w:val="en-US"/>
+              </w:rPr>
+              <w:t xml:space="preserve"> </w:t>
+            </w:r>
+            <w:r>
+              <w:rPr>
+                <w:sz w:val="20"/>
+                <w:szCs w:val="20"/>
+                <w:lang w:val="en-US"/>
+              </w:rPr>
+              <w:t>Digital Assistant, Node.js, MySQL, Docker, Jenkins, Terraform, Oracle Cloud Infrastructure</w:t>
             </w:r>
             <w:r>
               <w:rPr>
@@ -572,14 +770,6 @@
                 <w:lang w:val="en-US"/>
               </w:rPr>
               <w:t>, Botium</w:t>
-            </w:r>
-            <w:r>
-              <w:rPr>
-                <w:sz w:val="20"/>
-                <w:szCs w:val="20"/>
-                <w:lang w:val="en-US"/>
-              </w:rPr>
-              <w:t xml:space="preserve">) </w:t>
             </w:r>
           </w:p>
           <w:p>
@@ -598,7 +788,7 @@
                 <w:lang w:val="en-US"/>
               </w:rPr>
             </w:pPr>
-            <w:hyperlink r:id="rId7" w:history="1">
+            <w:hyperlink r:id="rId10" w:history="1">
               <w:r>
                 <w:rPr>
                   <w:rStyle w:val="Hyperlink"/>
@@ -649,151 +839,87 @@
                 <w:szCs w:val="20"/>
                 <w:lang w:val="en-US"/>
               </w:rPr>
-              <w:t>a team of 3 engineers &amp; collaborated with Amazon consultants to deliver I</w:t>
-            </w:r>
-            <w:r>
-              <w:rPr>
-                <w:sz w:val="20"/>
-                <w:szCs w:val="20"/>
-                <w:lang w:val="en-US"/>
-              </w:rPr>
-              <w:t xml:space="preserve">ntelligent </w:t>
-            </w:r>
-            <w:r>
-              <w:rPr>
-                <w:sz w:val="20"/>
-                <w:szCs w:val="20"/>
-                <w:lang w:val="en-US"/>
-              </w:rPr>
-              <w:t>D</w:t>
-            </w:r>
-            <w:r>
-              <w:rPr>
-                <w:sz w:val="20"/>
-                <w:szCs w:val="20"/>
-                <w:lang w:val="en-US"/>
-              </w:rPr>
-              <w:t xml:space="preserve">ocument </w:t>
-            </w:r>
-            <w:r>
-              <w:rPr>
-                <w:sz w:val="20"/>
-                <w:szCs w:val="20"/>
-                <w:lang w:val="en-US"/>
-              </w:rPr>
-              <w:t>M</w:t>
-            </w:r>
-            <w:r>
-              <w:rPr>
-                <w:sz w:val="20"/>
-                <w:szCs w:val="20"/>
-                <w:lang w:val="en-US"/>
-              </w:rPr>
-              <w:t xml:space="preserve">anagement solution </w:t>
-            </w:r>
-            <w:r>
-              <w:rPr>
-                <w:sz w:val="20"/>
-                <w:szCs w:val="20"/>
-                <w:lang w:val="en-US"/>
-              </w:rPr>
-              <w:t xml:space="preserve">which </w:t>
-            </w:r>
-            <w:r>
-              <w:rPr>
-                <w:sz w:val="20"/>
-                <w:szCs w:val="20"/>
-                <w:lang w:val="en-US"/>
-              </w:rPr>
-              <w:t xml:space="preserve">is a first of </w:t>
-            </w:r>
-            <w:r>
-              <w:rPr>
-                <w:sz w:val="20"/>
-                <w:szCs w:val="20"/>
-                <w:lang w:val="en-US"/>
-              </w:rPr>
-              <w:t>its</w:t>
-            </w:r>
-            <w:r>
-              <w:rPr>
-                <w:sz w:val="20"/>
-                <w:szCs w:val="20"/>
-                <w:lang w:val="en-US"/>
-              </w:rPr>
-              <w:t xml:space="preserve"> kind application that simplifies processing documents through application of </w:t>
-            </w:r>
-            <w:r>
-              <w:rPr>
-                <w:sz w:val="20"/>
-                <w:szCs w:val="20"/>
-                <w:lang w:val="en-US"/>
-              </w:rPr>
-              <w:t xml:space="preserve">AWS Textract and AWS Comprehend </w:t>
-            </w:r>
-            <w:r>
-              <w:rPr>
-                <w:sz w:val="20"/>
-                <w:szCs w:val="20"/>
-                <w:lang w:val="en-US"/>
-              </w:rPr>
-              <w:t>to perform OCR. The solution introspects and finds data from documents (PDF, images) and transform that into machine consumable format.</w:t>
-            </w:r>
-            <w:r>
-              <w:rPr>
-                <w:sz w:val="20"/>
-                <w:szCs w:val="20"/>
-                <w:lang w:val="en-US"/>
-              </w:rPr>
-              <w:t xml:space="preserve"> The solution is expected to reduce 50% of the manual effort that the customer spends now.</w:t>
-            </w:r>
-            <w:r>
-              <w:rPr>
-                <w:sz w:val="20"/>
-                <w:szCs w:val="20"/>
-                <w:lang w:val="en-US"/>
-              </w:rPr>
-              <w:t xml:space="preserve"> (AWS </w:t>
-            </w:r>
-            <w:r>
-              <w:rPr>
-                <w:sz w:val="20"/>
-                <w:szCs w:val="20"/>
-                <w:lang w:val="en-US"/>
-              </w:rPr>
-              <w:t xml:space="preserve">Lambda, </w:t>
-            </w:r>
-            <w:r>
-              <w:rPr>
-                <w:sz w:val="20"/>
-                <w:szCs w:val="20"/>
-                <w:lang w:val="en-US"/>
-              </w:rPr>
-              <w:t xml:space="preserve">Aurora, </w:t>
-            </w:r>
-            <w:r>
-              <w:rPr>
-                <w:sz w:val="20"/>
-                <w:szCs w:val="20"/>
-                <w:lang w:val="en-US"/>
-              </w:rPr>
-              <w:t>Step Function, SNS, SQS, DynamoDB, APIG, Cognito, Textract, Comprehend</w:t>
-            </w:r>
-            <w:r>
-              <w:rPr>
-                <w:sz w:val="20"/>
-                <w:szCs w:val="20"/>
-                <w:lang w:val="en-US"/>
-              </w:rPr>
-              <w:t>)</w:t>
-            </w:r>
-            <w:r>
-              <w:rPr>
-                <w:sz w:val="20"/>
-                <w:szCs w:val="20"/>
-                <w:lang w:val="en-US"/>
-              </w:rPr>
-              <w:t xml:space="preserve">  </w:t>
+              <w:t xml:space="preserve">a team of 3 engineers &amp; collaborated with Amazon </w:t>
+            </w:r>
+            <w:r>
+              <w:rPr>
+                <w:sz w:val="20"/>
+                <w:szCs w:val="20"/>
+                <w:lang w:val="en-US"/>
+              </w:rPr>
+              <w:t xml:space="preserve">senior </w:t>
+            </w:r>
+            <w:r>
+              <w:rPr>
+                <w:sz w:val="20"/>
+                <w:szCs w:val="20"/>
+                <w:lang w:val="en-US"/>
+              </w:rPr>
+              <w:t xml:space="preserve">consultants to deliver </w:t>
+            </w:r>
+            <w:r>
+              <w:rPr>
+                <w:sz w:val="20"/>
+                <w:szCs w:val="20"/>
+                <w:lang w:val="en-US"/>
+              </w:rPr>
+              <w:t xml:space="preserve">the </w:t>
+            </w:r>
+            <w:r>
+              <w:rPr>
+                <w:sz w:val="20"/>
+                <w:szCs w:val="20"/>
+                <w:lang w:val="en-US"/>
+              </w:rPr>
+              <w:t>Intelligent Document Management solution which is a first</w:t>
+            </w:r>
+            <w:r>
+              <w:rPr>
+                <w:sz w:val="20"/>
+                <w:szCs w:val="20"/>
+                <w:lang w:val="en-US"/>
+              </w:rPr>
+              <w:t>-of-its-</w:t>
+            </w:r>
+            <w:r>
+              <w:rPr>
+                <w:sz w:val="20"/>
+                <w:szCs w:val="20"/>
+                <w:lang w:val="en-US"/>
+              </w:rPr>
+              <w:t xml:space="preserve">kind application that simplifies processing documents through </w:t>
+            </w:r>
+            <w:r>
+              <w:rPr>
+                <w:sz w:val="20"/>
+                <w:szCs w:val="20"/>
+                <w:lang w:val="en-US"/>
+              </w:rPr>
+              <w:t xml:space="preserve">the </w:t>
+            </w:r>
+            <w:r>
+              <w:rPr>
+                <w:sz w:val="20"/>
+                <w:szCs w:val="20"/>
+                <w:lang w:val="en-US"/>
+              </w:rPr>
+              <w:t>application of AWS Textract and AWS Comprehend to perform OCR. The solution introspects and finds data from documents (PDF, images) and transform</w:t>
+            </w:r>
+            <w:r>
+              <w:rPr>
+                <w:sz w:val="20"/>
+                <w:szCs w:val="20"/>
+                <w:lang w:val="en-US"/>
+              </w:rPr>
+              <w:t>s</w:t>
+            </w:r>
+            <w:r>
+              <w:rPr>
+                <w:sz w:val="20"/>
+                <w:szCs w:val="20"/>
+                <w:lang w:val="en-US"/>
+              </w:rPr>
+              <w:t xml:space="preserve"> that into machine consumable format. The solution is expected to reduce 50% of the manual effort that the customer spends now.</w:t>
             </w:r>
             <w:r>
               <w:rPr>
@@ -802,6 +928,63 @@
                 <w:lang w:val="en-US"/>
               </w:rPr>
               <w:t xml:space="preserve"> </w:t>
+            </w:r>
+          </w:p>
+          <w:p>
+            <w:pPr>
+              <w:pStyle w:val="ListParagraph"/>
+              <w:numPr>
+                <w:ilvl w:val="1"/>
+                <w:numId w:val="2"/>
+              </w:numPr>
+              <w:tabs>
+                <w:tab w:val="left" w:pos="3419"/>
+              </w:tabs>
+              <w:rPr>
+                <w:sz w:val="20"/>
+                <w:szCs w:val="20"/>
+                <w:lang w:val="en-US"/>
+              </w:rPr>
+            </w:pPr>
+            <w:r>
+              <w:rPr>
+                <w:sz w:val="20"/>
+                <w:szCs w:val="20"/>
+                <w:lang w:val="en-US"/>
+              </w:rPr>
+              <w:t xml:space="preserve">Technologies – </w:t>
+            </w:r>
+            <w:r>
+              <w:rPr>
+                <w:sz w:val="20"/>
+                <w:szCs w:val="20"/>
+                <w:lang w:val="en-US"/>
+              </w:rPr>
+              <w:t>AWS</w:t>
+            </w:r>
+            <w:r>
+              <w:rPr>
+                <w:sz w:val="20"/>
+                <w:szCs w:val="20"/>
+                <w:lang w:val="en-US"/>
+              </w:rPr>
+              <w:t xml:space="preserve"> </w:t>
+            </w:r>
+            <w:r>
+              <w:rPr>
+                <w:sz w:val="20"/>
+                <w:szCs w:val="20"/>
+                <w:lang w:val="en-US"/>
+              </w:rPr>
+              <w:t>Lambda, Aurora, Step Function, SNS, SQS, DynamoDB, APIG</w:t>
+            </w:r>
+            <w:r>
+              <w:rPr>
+                <w:sz w:val="20"/>
+                <w:szCs w:val="20"/>
+                <w:lang w:val="en-US"/>
+              </w:rPr>
+              <w:t>, Cognito, Textract, Comprehend</w:t>
             </w:r>
           </w:p>
           <w:p>
@@ -878,7 +1061,7 @@
               </w:rPr>
               <w:t xml:space="preserve"> 3 portals of </w:t>
             </w:r>
-            <w:hyperlink r:id="rId8" w:history="1">
+            <w:hyperlink r:id="rId11" w:history="1">
               <w:r>
                 <w:rPr>
                   <w:rStyle w:val="Hyperlink"/>
@@ -927,15 +1110,80 @@
                 <w:szCs w:val="20"/>
                 <w:lang w:val="en-US"/>
               </w:rPr>
-              <w:t>; wrote highly efficient invoicing engine to process 50k payment requests per day; the team under my leadership implemented well designed, documented and tested ~50 REST APIs, ~30 Angular based UIs and built integration with Oracle Integration, Process and Identity Cloud Services; used Jenkins to implement CD pipeline and Docker + Docker Swarm to scale the solution.</w:t>
-            </w:r>
-            <w:r>
-              <w:rPr>
-                <w:sz w:val="20"/>
-                <w:szCs w:val="20"/>
-                <w:lang w:val="en-US"/>
-              </w:rPr>
-              <w:t xml:space="preserve"> (Angular, Java, Spring, JPA, Oracle, Docker, Jenkins) </w:t>
+              <w:t xml:space="preserve">; wrote highly efficient invoicing engine to process 50k payment requests per day; the team under my leadership implemented well designed, documented and tested ~50 REST APIs, ~30 Angular based UIs and built </w:t>
+            </w:r>
+            <w:r>
+              <w:rPr>
+                <w:sz w:val="20"/>
+                <w:szCs w:val="20"/>
+                <w:lang w:val="en-US"/>
+              </w:rPr>
+              <w:t xml:space="preserve">an </w:t>
+            </w:r>
+            <w:r>
+              <w:rPr>
+                <w:sz w:val="20"/>
+                <w:szCs w:val="20"/>
+                <w:lang w:val="en-US"/>
+              </w:rPr>
+              <w:t>integration with Oracle Integration, Process</w:t>
+            </w:r>
+            <w:r>
+              <w:rPr>
+                <w:sz w:val="20"/>
+                <w:szCs w:val="20"/>
+                <w:lang w:val="en-US"/>
+              </w:rPr>
+              <w:t>,</w:t>
+            </w:r>
+            <w:r>
+              <w:rPr>
+                <w:sz w:val="20"/>
+                <w:szCs w:val="20"/>
+                <w:lang w:val="en-US"/>
+              </w:rPr>
+              <w:t xml:space="preserve"> and Identity Cloud Services; used Jenkins to implement CD pipeline and Docker + Docker Swarm to scale the solution.</w:t>
+            </w:r>
+            <w:r>
+              <w:rPr>
+                <w:sz w:val="20"/>
+                <w:szCs w:val="20"/>
+                <w:lang w:val="en-US"/>
+              </w:rPr>
+              <w:t xml:space="preserve"> </w:t>
+            </w:r>
+          </w:p>
+          <w:p>
+            <w:pPr>
+              <w:pStyle w:val="ListParagraph"/>
+              <w:numPr>
+                <w:ilvl w:val="1"/>
+                <w:numId w:val="2"/>
+              </w:numPr>
+              <w:tabs>
+                <w:tab w:val="left" w:pos="3419"/>
+              </w:tabs>
+              <w:rPr>
+                <w:sz w:val="20"/>
+                <w:szCs w:val="20"/>
+                <w:lang w:val="en-US"/>
+              </w:rPr>
+            </w:pPr>
+            <w:r>
+              <w:rPr>
+                <w:sz w:val="20"/>
+                <w:szCs w:val="20"/>
+                <w:lang w:val="en-US"/>
+              </w:rPr>
+              <w:t xml:space="preserve">Technologies - </w:t>
+            </w:r>
+            <w:r>
+              <w:rPr>
+                <w:sz w:val="20"/>
+                <w:szCs w:val="20"/>
+                <w:lang w:val="en-US"/>
+              </w:rPr>
+              <w:t xml:space="preserve">Angular, Java, Spring, JPA, Oracle, Docker, Jenkins) </w:t>
             </w:r>
           </w:p>
           <w:p>
@@ -956,7 +1204,7 @@
                 <w:lang w:val="en-US"/>
               </w:rPr>
             </w:pPr>
-            <w:hyperlink r:id="rId9" w:history="1">
+            <w:hyperlink r:id="rId12" w:history="1">
               <w:r>
                 <w:rPr>
                   <w:rStyle w:val="Hyperlink"/>
@@ -995,15 +1243,106 @@
                 <w:szCs w:val="20"/>
                 <w:lang w:val="en-US"/>
               </w:rPr>
-              <w:t>– Led a team of 3 engineers to deliver an Amazon Lex based chatbot solution for Queensland University of Technology, that has resulted into a cost reduction of 80%; the solution reduced human effort required, roughly by 50%, to answer queries around admission procedure (</w:t>
-            </w:r>
-            <w:r>
-              <w:rPr>
-                <w:sz w:val="20"/>
-                <w:szCs w:val="20"/>
-                <w:lang w:val="en-US"/>
-              </w:rPr>
-              <w:t>AWS Lex, Lambda, ECS, DynamoDB)</w:t>
+              <w:t>– Led a team of 3 engineers to deliver an Amazon Lex</w:t>
+            </w:r>
+            <w:r>
+              <w:rPr>
+                <w:sz w:val="20"/>
+                <w:szCs w:val="20"/>
+                <w:lang w:val="en-US"/>
+              </w:rPr>
+              <w:t>-</w:t>
+            </w:r>
+            <w:r>
+              <w:rPr>
+                <w:sz w:val="20"/>
+                <w:szCs w:val="20"/>
+                <w:lang w:val="en-US"/>
+              </w:rPr>
+              <w:t xml:space="preserve">based chatbot solution for </w:t>
+            </w:r>
+            <w:r>
+              <w:rPr>
+                <w:sz w:val="20"/>
+                <w:szCs w:val="20"/>
+                <w:lang w:val="en-US"/>
+              </w:rPr>
+              <w:t xml:space="preserve">the </w:t>
+            </w:r>
+            <w:r>
+              <w:rPr>
+                <w:sz w:val="20"/>
+                <w:szCs w:val="20"/>
+                <w:lang w:val="en-US"/>
+              </w:rPr>
+              <w:t xml:space="preserve">Queensland University of </w:t>
+            </w:r>
+            <w:r>
+              <w:rPr>
+                <w:sz w:val="20"/>
+                <w:szCs w:val="20"/>
+                <w:lang w:val="en-US"/>
+              </w:rPr>
+              <w:t>Technology, which</w:t>
+            </w:r>
+            <w:r>
+              <w:rPr>
+                <w:sz w:val="20"/>
+                <w:szCs w:val="20"/>
+                <w:lang w:val="en-US"/>
+              </w:rPr>
+              <w:t xml:space="preserve"> has resulted in a cost reduction of 80%; the solution reduced human effort required, roughly by 50%, to answer quer</w:t>
+            </w:r>
+            <w:r>
+              <w:rPr>
+                <w:sz w:val="20"/>
+                <w:szCs w:val="20"/>
+                <w:lang w:val="en-US"/>
+              </w:rPr>
+              <w:t>ies around admission procedure.</w:t>
+            </w:r>
+          </w:p>
+          <w:p>
+            <w:pPr>
+              <w:pStyle w:val="ListParagraph"/>
+              <w:numPr>
+                <w:ilvl w:val="1"/>
+                <w:numId w:val="2"/>
+              </w:numPr>
+              <w:tabs>
+                <w:tab w:val="left" w:pos="3419"/>
+              </w:tabs>
+              <w:rPr>
+                <w:b/>
+                <w:bCs/>
+                <w:sz w:val="20"/>
+                <w:szCs w:val="20"/>
+                <w:lang w:val="en-US"/>
+              </w:rPr>
+            </w:pPr>
+            <w:r>
+              <w:rPr>
+                <w:sz w:val="20"/>
+                <w:szCs w:val="20"/>
+                <w:lang w:val="en-US"/>
+              </w:rPr>
+              <w:t xml:space="preserve">Technologies - </w:t>
+            </w:r>
+            <w:r>
+              <w:rPr>
+                <w:sz w:val="20"/>
+                <w:szCs w:val="20"/>
+                <w:lang w:val="en-US"/>
+              </w:rPr>
+              <w:t>AWS Lex, Lambda, ECS, Dy</w:t>
+            </w:r>
+            <w:r>
+              <w:rPr>
+                <w:sz w:val="20"/>
+                <w:szCs w:val="20"/>
+                <w:lang w:val="en-US"/>
+              </w:rPr>
+              <w:t>namoDB</w:t>
             </w:r>
           </w:p>
           <w:p>
@@ -1058,7 +1397,82 @@
                 <w:szCs w:val="20"/>
                 <w:lang w:val="en-US"/>
               </w:rPr>
-              <w:t>team of 4 engineers to implement an email classification solution for QUT using AI/ML services from AWS and the Serverless services from AWS to reduce manual effort needed to classify emails by 80% (AWS Lambda, Step Function, DynamoDB, API Gateway, Comprehend)</w:t>
+              <w:t xml:space="preserve">team of 4 engineers to implement an email classification solution for QUT using AI/ML services from AWS and the Serverless services from AWS to reduce </w:t>
+            </w:r>
+            <w:r>
+              <w:rPr>
+                <w:sz w:val="20"/>
+                <w:szCs w:val="20"/>
+                <w:lang w:val="en-US"/>
+              </w:rPr>
+              <w:t xml:space="preserve">the </w:t>
+            </w:r>
+            <w:r>
+              <w:rPr>
+                <w:sz w:val="20"/>
+                <w:szCs w:val="20"/>
+                <w:lang w:val="en-US"/>
+              </w:rPr>
+              <w:t xml:space="preserve">manual effort needed to classify emails by 80% </w:t>
+            </w:r>
+          </w:p>
+          <w:p>
+            <w:pPr>
+              <w:pStyle w:val="ListParagraph"/>
+              <w:numPr>
+                <w:ilvl w:val="1"/>
+                <w:numId w:val="2"/>
+              </w:numPr>
+              <w:tabs>
+                <w:tab w:val="left" w:pos="3419"/>
+              </w:tabs>
+              <w:rPr>
+                <w:b/>
+                <w:bCs/>
+                <w:sz w:val="20"/>
+                <w:szCs w:val="20"/>
+                <w:lang w:val="en-US"/>
+              </w:rPr>
+            </w:pPr>
+            <w:r>
+              <w:rPr>
+                <w:sz w:val="20"/>
+                <w:szCs w:val="20"/>
+                <w:lang w:val="en-US"/>
+              </w:rPr>
+              <w:t>Technologies –</w:t>
+            </w:r>
+            <w:r>
+              <w:rPr>
+                <w:sz w:val="20"/>
+                <w:szCs w:val="20"/>
+                <w:lang w:val="en-US"/>
+              </w:rPr>
+              <w:t xml:space="preserve"> </w:t>
+            </w:r>
+            <w:r>
+              <w:rPr>
+                <w:sz w:val="20"/>
+                <w:szCs w:val="20"/>
+                <w:lang w:val="en-US"/>
+              </w:rPr>
+              <w:t>AWS</w:t>
+            </w:r>
+            <w:r>
+              <w:rPr>
+                <w:sz w:val="20"/>
+                <w:szCs w:val="20"/>
+                <w:lang w:val="en-US"/>
+              </w:rPr>
+              <w:t xml:space="preserve"> </w:t>
+            </w:r>
+            <w:r>
+              <w:rPr>
+                <w:sz w:val="20"/>
+                <w:szCs w:val="20"/>
+                <w:lang w:val="en-US"/>
+              </w:rPr>
+              <w:t>Lambda, Step Function, DynamoDB, API Gateway, Comprehend)</w:t>
             </w:r>
           </w:p>
         </w:tc>
@@ -1153,6 +1567,19 @@
                 <w:lang w:val="en-US"/>
               </w:rPr>
             </w:pPr>
+            <w:hyperlink r:id="rId13" w:history="1">
+              <w:r>
+                <w:rPr>
+                  <w:rStyle w:val="Hyperlink"/>
+                  <w:b/>
+                  <w:bCs/>
+                  <w:sz w:val="20"/>
+                  <w:szCs w:val="20"/>
+                  <w:lang w:val="en-US"/>
+                </w:rPr>
+                <w:t>MyST ARM</w:t>
+              </w:r>
+            </w:hyperlink>
             <w:r>
               <w:rPr>
                 <w:b/>
@@ -1161,6 +1588,70 @@
                 <w:szCs w:val="20"/>
                 <w:lang w:val="en-US"/>
               </w:rPr>
+              <w:t xml:space="preserve"> </w:t>
+            </w:r>
+            <w:r>
+              <w:rPr>
+                <w:sz w:val="20"/>
+                <w:szCs w:val="20"/>
+                <w:lang w:val="en-US"/>
+              </w:rPr>
+              <w:t>–</w:t>
+            </w:r>
+            <w:r>
+              <w:rPr>
+                <w:sz w:val="20"/>
+                <w:szCs w:val="20"/>
+                <w:lang w:val="en-US"/>
+              </w:rPr>
+              <w:t xml:space="preserve"> </w:t>
+            </w:r>
+            <w:r>
+              <w:rPr>
+                <w:sz w:val="20"/>
+                <w:szCs w:val="20"/>
+                <w:lang w:val="en-US"/>
+              </w:rPr>
+              <w:t xml:space="preserve">As Engineering Leader, led a team of 10 engineers </w:t>
+            </w:r>
+            <w:r>
+              <w:rPr>
+                <w:sz w:val="20"/>
+                <w:szCs w:val="20"/>
+                <w:lang w:val="en-US"/>
+              </w:rPr>
+              <w:t xml:space="preserve">and </w:t>
+            </w:r>
+            <w:r>
+              <w:rPr>
+                <w:sz w:val="20"/>
+                <w:szCs w:val="20"/>
+                <w:lang w:val="en-US"/>
+              </w:rPr>
+              <w:t xml:space="preserve">designed Application Release Management </w:t>
+            </w:r>
+            <w:r>
+              <w:rPr>
+                <w:sz w:val="20"/>
+                <w:szCs w:val="20"/>
+                <w:lang w:val="en-US"/>
+              </w:rPr>
+              <w:t xml:space="preserve">feature sets </w:t>
+            </w:r>
+            <w:r>
+              <w:rPr>
+                <w:sz w:val="20"/>
+                <w:szCs w:val="20"/>
+                <w:lang w:val="en-US"/>
+              </w:rPr>
+              <w:t xml:space="preserve">of </w:t>
+            </w:r>
+            <w:r>
+              <w:rPr>
+                <w:sz w:val="20"/>
+                <w:szCs w:val="20"/>
+                <w:lang w:val="en-US"/>
+              </w:rPr>
               <w:t>MyST</w:t>
             </w:r>
             <w:r>
@@ -1169,89 +1660,167 @@
                 <w:szCs w:val="20"/>
                 <w:lang w:val="en-US"/>
               </w:rPr>
+              <w:t xml:space="preserve">. I </w:t>
+            </w:r>
+            <w:r>
+              <w:rPr>
+                <w:sz w:val="20"/>
+                <w:szCs w:val="20"/>
+                <w:lang w:val="en-US"/>
+              </w:rPr>
+              <w:t xml:space="preserve">wrote </w:t>
+            </w:r>
+            <w:r>
+              <w:rPr>
+                <w:sz w:val="20"/>
+                <w:szCs w:val="20"/>
+                <w:lang w:val="en-US"/>
+              </w:rPr>
+              <w:t xml:space="preserve">the </w:t>
+            </w:r>
+            <w:r>
+              <w:rPr>
+                <w:sz w:val="20"/>
+                <w:szCs w:val="20"/>
+                <w:lang w:val="en-US"/>
+              </w:rPr>
+              <w:t xml:space="preserve">Release Pipeline </w:t>
+            </w:r>
+            <w:r>
+              <w:rPr>
+                <w:sz w:val="20"/>
+                <w:szCs w:val="20"/>
+                <w:lang w:val="en-US"/>
+              </w:rPr>
+              <w:t>framework</w:t>
+            </w:r>
+            <w:r>
+              <w:rPr>
+                <w:sz w:val="20"/>
+                <w:szCs w:val="20"/>
+                <w:lang w:val="en-US"/>
+              </w:rPr>
+              <w:t>.</w:t>
+            </w:r>
+            <w:r>
+              <w:rPr>
+                <w:sz w:val="20"/>
+                <w:szCs w:val="20"/>
+                <w:lang w:val="en-US"/>
+              </w:rPr>
               <w:t xml:space="preserve"> </w:t>
             </w:r>
             <w:r>
               <w:rPr>
-                <w:b/>
-                <w:bCs/>
-                <w:sz w:val="20"/>
-                <w:szCs w:val="20"/>
-                <w:lang w:val="en-US"/>
-              </w:rPr>
-              <w:t>ARM</w:t>
-            </w:r>
-            <w:r>
-              <w:rPr>
-                <w:sz w:val="20"/>
-                <w:szCs w:val="20"/>
-                <w:lang w:val="en-US"/>
-              </w:rPr>
-              <w:t xml:space="preserve"> </w:t>
-            </w:r>
-            <w:r>
-              <w:rPr>
-                <w:sz w:val="20"/>
-                <w:szCs w:val="20"/>
-                <w:lang w:val="en-US"/>
-              </w:rPr>
-              <w:t>–</w:t>
-            </w:r>
-            <w:r>
-              <w:rPr>
-                <w:sz w:val="20"/>
-                <w:szCs w:val="20"/>
-                <w:lang w:val="en-US"/>
-              </w:rPr>
-              <w:t xml:space="preserve"> </w:t>
-            </w:r>
-            <w:r>
-              <w:rPr>
-                <w:sz w:val="20"/>
-                <w:szCs w:val="20"/>
-                <w:lang w:val="en-US"/>
-              </w:rPr>
-              <w:t xml:space="preserve">As Engineering Leader, led a team of 10 engineers </w:t>
-            </w:r>
-            <w:r>
-              <w:rPr>
-                <w:sz w:val="20"/>
-                <w:szCs w:val="20"/>
-                <w:lang w:val="en-US"/>
-              </w:rPr>
-              <w:t>and drove design activity of various component of the product named MyST. I played the role of architect of the Application Release Automation feature and developed first version of the Release Pipeline architecture.</w:t>
-            </w:r>
-            <w:r>
-              <w:rPr>
-                <w:sz w:val="20"/>
-                <w:szCs w:val="20"/>
-                <w:lang w:val="en-US"/>
-              </w:rPr>
-              <w:t xml:space="preserve"> </w:t>
-            </w:r>
-            <w:r>
-              <w:rPr>
-                <w:sz w:val="20"/>
-                <w:szCs w:val="20"/>
-                <w:lang w:val="en-US"/>
-              </w:rPr>
-              <w:t>I guided the team to deliver 200+ features in a span of 3 years for a customer base consisting of banks, Australian government departments etc. During this period of time, I recruited a young batch of software engineers and grew them to be exceptional at delivering quality outcome. I have been passionate about DevOps, and been a thought leader in the organization helping other part of the workforce to provide strategic and technology consulting to customers.</w:t>
-            </w:r>
-            <w:r>
-              <w:rPr>
-                <w:sz w:val="20"/>
-                <w:szCs w:val="20"/>
-                <w:lang w:val="en-US"/>
-              </w:rPr>
-              <w:t xml:space="preserve"> </w:t>
-            </w:r>
-            <w:r>
-              <w:rPr>
-                <w:sz w:val="20"/>
-                <w:szCs w:val="20"/>
-                <w:lang w:val="en-US"/>
-              </w:rPr>
-              <w:t>The solution is a commercial success</w:t>
+                <w:sz w:val="20"/>
+                <w:szCs w:val="20"/>
+                <w:lang w:val="en-US"/>
+              </w:rPr>
+              <w:t>I guided the team to deliver 200+ features in 3 years for a customer base consisting of banks,</w:t>
+            </w:r>
+            <w:r>
+              <w:rPr>
+                <w:sz w:val="20"/>
+                <w:szCs w:val="20"/>
+                <w:lang w:val="en-US"/>
+              </w:rPr>
+              <w:t xml:space="preserve"> manufacturing companies</w:t>
+            </w:r>
+            <w:r>
+              <w:rPr>
+                <w:sz w:val="20"/>
+                <w:szCs w:val="20"/>
+                <w:lang w:val="en-US"/>
+              </w:rPr>
+              <w:t>,</w:t>
+            </w:r>
+            <w:r>
+              <w:rPr>
+                <w:sz w:val="20"/>
+                <w:szCs w:val="20"/>
+                <w:lang w:val="en-US"/>
+              </w:rPr>
+              <w:t xml:space="preserve"> and government department</w:t>
+            </w:r>
+            <w:r>
+              <w:rPr>
+                <w:sz w:val="20"/>
+                <w:szCs w:val="20"/>
+                <w:lang w:val="en-US"/>
+              </w:rPr>
+              <w:t>s</w:t>
+            </w:r>
+            <w:r>
+              <w:rPr>
+                <w:sz w:val="20"/>
+                <w:szCs w:val="20"/>
+                <w:lang w:val="en-US"/>
+              </w:rPr>
+              <w:t xml:space="preserve">. During this period, I recruited a young batch of software engineers and grew them to be exceptional at delivering </w:t>
+            </w:r>
+            <w:r>
+              <w:rPr>
+                <w:sz w:val="20"/>
+                <w:szCs w:val="20"/>
+                <w:lang w:val="en-US"/>
+              </w:rPr>
+              <w:t xml:space="preserve">a </w:t>
+            </w:r>
+            <w:r>
+              <w:rPr>
+                <w:sz w:val="20"/>
+                <w:szCs w:val="20"/>
+                <w:lang w:val="en-US"/>
+              </w:rPr>
+              <w:t xml:space="preserve">quality outcome. During </w:t>
+            </w:r>
+            <w:r>
+              <w:rPr>
+                <w:sz w:val="20"/>
+                <w:szCs w:val="20"/>
+                <w:lang w:val="en-US"/>
+              </w:rPr>
+              <w:t>my</w:t>
+            </w:r>
+            <w:r>
+              <w:rPr>
+                <w:sz w:val="20"/>
+                <w:szCs w:val="20"/>
+                <w:lang w:val="en-US"/>
+              </w:rPr>
+              <w:t xml:space="preserve"> stint the revenue earned by the product grew 2X times, </w:t>
+            </w:r>
+            <w:r>
+              <w:rPr>
+                <w:sz w:val="20"/>
+                <w:szCs w:val="20"/>
+                <w:lang w:val="en-US"/>
+              </w:rPr>
+              <w:t xml:space="preserve">the </w:t>
+            </w:r>
+            <w:r>
+              <w:rPr>
+                <w:sz w:val="20"/>
+                <w:szCs w:val="20"/>
+                <w:lang w:val="en-US"/>
+              </w:rPr>
+              <w:t>customer base grew by 40%</w:t>
+            </w:r>
+            <w:r>
+              <w:rPr>
+                <w:sz w:val="20"/>
+                <w:szCs w:val="20"/>
+                <w:lang w:val="en-US"/>
+              </w:rPr>
+              <w:t>,</w:t>
+            </w:r>
+            <w:r>
+              <w:rPr>
+                <w:sz w:val="20"/>
+                <w:szCs w:val="20"/>
+                <w:lang w:val="en-US"/>
+              </w:rPr>
+              <w:t xml:space="preserve"> and defect reduced to 60%</w:t>
             </w:r>
             <w:r>
               <w:rPr>
@@ -1261,45 +1830,62 @@
               </w:rPr>
               <w:t>.</w:t>
             </w:r>
-            <w:r>
-              <w:rPr>
-                <w:sz w:val="20"/>
-                <w:szCs w:val="20"/>
-                <w:lang w:val="en-US"/>
-              </w:rPr>
-              <w:t xml:space="preserve"> During </w:t>
-            </w:r>
-            <w:r>
-              <w:rPr>
-                <w:sz w:val="20"/>
-                <w:szCs w:val="20"/>
-                <w:lang w:val="en-US"/>
-              </w:rPr>
-              <w:t>my</w:t>
-            </w:r>
-            <w:r>
-              <w:rPr>
-                <w:sz w:val="20"/>
-                <w:szCs w:val="20"/>
-                <w:lang w:val="en-US"/>
-              </w:rPr>
-              <w:t xml:space="preserve"> stint the revenue earned by the product grew 2X times, customer base grew by 40% and defect reduced to 60%</w:t>
-            </w:r>
-            <w:r>
-              <w:rPr>
-                <w:sz w:val="20"/>
-                <w:szCs w:val="20"/>
-                <w:lang w:val="en-US"/>
-              </w:rPr>
-              <w:t>.</w:t>
-            </w:r>
-            <w:r>
-              <w:rPr>
-                <w:sz w:val="20"/>
-                <w:szCs w:val="20"/>
-                <w:lang w:val="en-US"/>
-              </w:rPr>
-              <w:t xml:space="preserve"> (Java, Spring, Docker, Jenkins, Maven, AWS EC2)</w:t>
+          </w:p>
+          <w:p>
+            <w:pPr>
+              <w:pStyle w:val="ListParagraph"/>
+              <w:numPr>
+                <w:ilvl w:val="1"/>
+                <w:numId w:val="2"/>
+              </w:numPr>
+              <w:tabs>
+                <w:tab w:val="left" w:pos="3419"/>
+              </w:tabs>
+              <w:rPr>
+                <w:sz w:val="20"/>
+                <w:szCs w:val="20"/>
+                <w:lang w:val="en-US"/>
+              </w:rPr>
+            </w:pPr>
+            <w:r>
+              <w:rPr>
+                <w:sz w:val="20"/>
+                <w:szCs w:val="20"/>
+                <w:lang w:val="en-US"/>
+              </w:rPr>
+              <w:t xml:space="preserve">Technologies – </w:t>
+            </w:r>
+            <w:r>
+              <w:rPr>
+                <w:sz w:val="20"/>
+                <w:szCs w:val="20"/>
+                <w:lang w:val="en-US"/>
+              </w:rPr>
+              <w:t>Java</w:t>
+            </w:r>
+            <w:r>
+              <w:rPr>
+                <w:sz w:val="20"/>
+                <w:szCs w:val="20"/>
+                <w:lang w:val="en-US"/>
+              </w:rPr>
+              <w:t>,</w:t>
+            </w:r>
+            <w:r>
+              <w:rPr>
+                <w:sz w:val="20"/>
+                <w:szCs w:val="20"/>
+                <w:lang w:val="en-US"/>
+              </w:rPr>
+              <w:t xml:space="preserve"> Spring, Docker, Jenkins, Maven, AWS E</w:t>
+            </w:r>
+            <w:r>
+              <w:rPr>
+                <w:sz w:val="20"/>
+                <w:szCs w:val="20"/>
+                <w:lang w:val="en-US"/>
+              </w:rPr>
+              <w:t>C2</w:t>
             </w:r>
           </w:p>
         </w:tc>
@@ -1419,15 +2005,139 @@
                 <w:szCs w:val="20"/>
                 <w:lang w:val="en-US"/>
               </w:rPr>
-              <w:t>As Principle Engineer, I was responsible to deliver initial version of infrastructure provisioner component of MyST. As IC I designed, developed, tested and released API layer of MyST. I collaborated with onshore and offshore team. The outcome was highly appreciated in Oracle OpenWorld 2014 where the product was launched. My earlier experience at Cognizant while building Build - as a Service, came handy while designing the solution.</w:t>
-            </w:r>
-            <w:r>
-              <w:rPr>
-                <w:sz w:val="20"/>
-                <w:szCs w:val="20"/>
-                <w:lang w:val="en-US"/>
-              </w:rPr>
-              <w:t xml:space="preserve"> (Java, Spring, JCloud, Neo4j)</w:t>
+              <w:t>As Princip</w:t>
+            </w:r>
+            <w:r>
+              <w:rPr>
+                <w:sz w:val="20"/>
+                <w:szCs w:val="20"/>
+                <w:lang w:val="en-US"/>
+              </w:rPr>
+              <w:t>al</w:t>
+            </w:r>
+            <w:r>
+              <w:rPr>
+                <w:sz w:val="20"/>
+                <w:szCs w:val="20"/>
+                <w:lang w:val="en-US"/>
+              </w:rPr>
+              <w:t xml:space="preserve"> Engineer, I </w:t>
+            </w:r>
+            <w:r>
+              <w:rPr>
+                <w:sz w:val="20"/>
+                <w:szCs w:val="20"/>
+                <w:lang w:val="en-US"/>
+              </w:rPr>
+              <w:t xml:space="preserve">wrote </w:t>
+            </w:r>
+            <w:r>
+              <w:rPr>
+                <w:sz w:val="20"/>
+                <w:szCs w:val="20"/>
+                <w:lang w:val="en-US"/>
+              </w:rPr>
+              <w:t xml:space="preserve">the </w:t>
+            </w:r>
+            <w:r>
+              <w:rPr>
+                <w:sz w:val="20"/>
+                <w:szCs w:val="20"/>
+                <w:lang w:val="en-US"/>
+              </w:rPr>
+              <w:t>infrastructure provisioner component of MyST</w:t>
+            </w:r>
+            <w:r>
+              <w:rPr>
+                <w:sz w:val="20"/>
+                <w:szCs w:val="20"/>
+                <w:lang w:val="en-US"/>
+              </w:rPr>
+              <w:t xml:space="preserve"> using </w:t>
+            </w:r>
+            <w:hyperlink r:id="rId14" w:history="1">
+              <w:r>
+                <w:rPr>
+                  <w:rStyle w:val="Hyperlink"/>
+                  <w:sz w:val="20"/>
+                  <w:szCs w:val="20"/>
+                  <w:lang w:val="en-US"/>
+                </w:rPr>
+                <w:t>TOSCA</w:t>
+              </w:r>
+            </w:hyperlink>
+            <w:r>
+              <w:rPr>
+                <w:sz w:val="20"/>
+                <w:szCs w:val="20"/>
+                <w:lang w:val="en-US"/>
+              </w:rPr>
+              <w:t xml:space="preserve">. </w:t>
+            </w:r>
+            <w:r>
+              <w:rPr>
+                <w:sz w:val="20"/>
+                <w:szCs w:val="20"/>
+                <w:lang w:val="en-US"/>
+              </w:rPr>
+              <w:t xml:space="preserve">The outcome was highly appreciated in Oracle OpenWorld 2014 where the product was launched. My earlier experience at Cognizant while building Build - as a Service, came </w:t>
+            </w:r>
+            <w:r>
+              <w:rPr>
+                <w:sz w:val="20"/>
+                <w:szCs w:val="20"/>
+                <w:lang w:val="en-US"/>
+              </w:rPr>
+              <w:t xml:space="preserve">in </w:t>
+            </w:r>
+            <w:r>
+              <w:rPr>
+                <w:sz w:val="20"/>
+                <w:szCs w:val="20"/>
+                <w:lang w:val="en-US"/>
+              </w:rPr>
+              <w:t>handy while designing the solution.</w:t>
+            </w:r>
+          </w:p>
+          <w:p>
+            <w:pPr>
+              <w:pStyle w:val="ListParagraph"/>
+              <w:numPr>
+                <w:ilvl w:val="1"/>
+                <w:numId w:val="2"/>
+              </w:numPr>
+              <w:tabs>
+                <w:tab w:val="left" w:pos="3419"/>
+              </w:tabs>
+              <w:rPr>
+                <w:sz w:val="20"/>
+                <w:szCs w:val="20"/>
+                <w:lang w:val="en-US"/>
+              </w:rPr>
+            </w:pPr>
+            <w:r>
+              <w:rPr>
+                <w:sz w:val="20"/>
+                <w:szCs w:val="20"/>
+                <w:lang w:val="en-US"/>
+              </w:rPr>
+              <w:t xml:space="preserve">Technologies - </w:t>
+            </w:r>
+            <w:r>
+              <w:rPr>
+                <w:sz w:val="20"/>
+                <w:szCs w:val="20"/>
+                <w:lang w:val="en-US"/>
+              </w:rPr>
+              <w:t>Java,</w:t>
+            </w:r>
+            <w:r>
+              <w:rPr>
+                <w:sz w:val="20"/>
+                <w:szCs w:val="20"/>
+                <w:lang w:val="en-US"/>
+              </w:rPr>
+              <w:t xml:space="preserve"> Spring, JCloud, Neo4j</w:t>
             </w:r>
           </w:p>
         </w:tc>
@@ -1585,6 +2295,7 @@
                 <w:szCs w:val="20"/>
                 <w:lang w:val="en-US"/>
               </w:rPr>
+              <w:lastRenderedPageBreak/>
               <w:t xml:space="preserve">Build as a Service – </w:t>
             </w:r>
             <w:r>
@@ -1649,15 +2360,39 @@
                 <w:szCs w:val="20"/>
                 <w:lang w:val="en-US"/>
               </w:rPr>
-              <w:t>open source Jenkins CI server</w:t>
-            </w:r>
-            <w:r>
-              <w:rPr>
-                <w:sz w:val="20"/>
-                <w:szCs w:val="20"/>
-                <w:lang w:val="en-US"/>
-              </w:rPr>
-              <w:t xml:space="preserve"> to customize it’s plugin and core component’s behavior</w:t>
+              <w:t xml:space="preserve">the </w:t>
+            </w:r>
+            <w:r>
+              <w:rPr>
+                <w:sz w:val="20"/>
+                <w:szCs w:val="20"/>
+                <w:lang w:val="en-US"/>
+              </w:rPr>
+              <w:t>open</w:t>
+            </w:r>
+            <w:r>
+              <w:rPr>
+                <w:sz w:val="20"/>
+                <w:szCs w:val="20"/>
+                <w:lang w:val="en-US"/>
+              </w:rPr>
+              <w:t>-</w:t>
+            </w:r>
+            <w:r>
+              <w:rPr>
+                <w:sz w:val="20"/>
+                <w:szCs w:val="20"/>
+                <w:lang w:val="en-US"/>
+              </w:rPr>
+              <w:t>source Jenkins CI server</w:t>
+            </w:r>
+            <w:r>
+              <w:rPr>
+                <w:sz w:val="20"/>
+                <w:szCs w:val="20"/>
+                <w:lang w:val="en-US"/>
+              </w:rPr>
+              <w:t xml:space="preserve"> to customize its plugin and core component’s behavior</w:t>
             </w:r>
             <w:r>
               <w:rPr>
@@ -1829,7 +2564,6 @@
                 <w:szCs w:val="20"/>
                 <w:lang w:val="en-US"/>
               </w:rPr>
-              <w:lastRenderedPageBreak/>
               <w:t>Information Technology Analyst</w:t>
             </w:r>
           </w:p>
@@ -1933,7 +2667,23 @@
                 <w:szCs w:val="20"/>
                 <w:lang w:val="en-US"/>
               </w:rPr>
-              <w:t>orked as module lead for Comprehensive Treasury Management Information System (CTMIS) - a flagship project developed by Government solution vertical of TCS. The solution aimed at providing automation around state government treasuries of India.</w:t>
+              <w:t xml:space="preserve">orked as module lead for Comprehensive Treasury Management Information System (CTMIS) - a flagship project developed by </w:t>
+            </w:r>
+            <w:r>
+              <w:rPr>
+                <w:sz w:val="20"/>
+                <w:szCs w:val="20"/>
+                <w:lang w:val="en-US"/>
+              </w:rPr>
+              <w:t xml:space="preserve">the </w:t>
+            </w:r>
+            <w:r>
+              <w:rPr>
+                <w:sz w:val="20"/>
+                <w:szCs w:val="20"/>
+                <w:lang w:val="en-US"/>
+              </w:rPr>
+              <w:t>Government solution vertical of TCS. The solution aimed at providing automation around state government treasuries of India. The solution comprised of two parts, a treasury management system and a state government employee pay</w:t>
             </w:r>
             <w:r>
               <w:rPr>
@@ -1949,7 +2699,7 @@
                 <w:szCs w:val="20"/>
                 <w:lang w:val="en-US"/>
               </w:rPr>
-              <w:t xml:space="preserve">The solution comprised of two parts, a treasury management system and a state government employee paybill generation system, with which </w:t>
+              <w:t xml:space="preserve">bill generation system, with which </w:t>
             </w:r>
             <w:r>
               <w:rPr>
@@ -1965,7 +2715,31 @@
                 <w:szCs w:val="20"/>
                 <w:lang w:val="en-US"/>
               </w:rPr>
-              <w:t>was deeply involved.</w:t>
+              <w:t xml:space="preserve">was deeply involved. The result was phenomenal, as the GDP of </w:t>
+            </w:r>
+            <w:r>
+              <w:rPr>
+                <w:sz w:val="20"/>
+                <w:szCs w:val="20"/>
+                <w:lang w:val="en-US"/>
+              </w:rPr>
+              <w:t xml:space="preserve">the </w:t>
+            </w:r>
+            <w:r>
+              <w:rPr>
+                <w:sz w:val="20"/>
+                <w:szCs w:val="20"/>
+                <w:lang w:val="en-US"/>
+              </w:rPr>
+              <w:t>State of Bihar was increased to 11% where</w:t>
+            </w:r>
+            <w:r>
+              <w:rPr>
+                <w:sz w:val="20"/>
+                <w:szCs w:val="20"/>
+                <w:lang w:val="en-US"/>
+              </w:rPr>
+              <w:t>as</w:t>
             </w:r>
             <w:r>
               <w:rPr>
@@ -1981,7 +2755,15 @@
                 <w:szCs w:val="20"/>
                 <w:lang w:val="en-US"/>
               </w:rPr>
-              <w:t>The result was phenomenal, as the GDP of State of Bihar was increased to 11% where national average was 7%.</w:t>
+              <w:t xml:space="preserve">the </w:t>
+            </w:r>
+            <w:r>
+              <w:rPr>
+                <w:sz w:val="20"/>
+                <w:szCs w:val="20"/>
+                <w:lang w:val="en-US"/>
+              </w:rPr>
+              <w:t>national average was 7%.</w:t>
             </w:r>
           </w:p>
         </w:tc>
@@ -2035,7 +2817,23 @@
           <w:szCs w:val="20"/>
           <w:lang w:val="en-US"/>
         </w:rPr>
-        <w:t xml:space="preserve"> documented projects, I have been involved in consultative capacity with another 5 initiatives.</w:t>
+        <w:t xml:space="preserve"> documented projects, I have been involved in </w:t>
+      </w:r>
+      <w:r>
+        <w:rPr>
+          <w:sz w:val="20"/>
+          <w:szCs w:val="20"/>
+          <w:lang w:val="en-US"/>
+        </w:rPr>
+        <w:t xml:space="preserve">a </w:t>
+      </w:r>
+      <w:r>
+        <w:rPr>
+          <w:sz w:val="20"/>
+          <w:szCs w:val="20"/>
+          <w:lang w:val="en-US"/>
+        </w:rPr>
+        <w:t>consultative capacity with another 5 initiatives.</w:t>
       </w:r>
     </w:p>
     <w:p>
@@ -2411,27 +3209,7 @@
                 <w:szCs w:val="20"/>
                 <w:lang w:val="en-US"/>
               </w:rPr>
-              <w:t>1990</w:t>
-            </w:r>
-            <w:r>
-              <w:rPr>
-                <w:b/>
-                <w:bCs/>
-                <w:sz w:val="20"/>
-                <w:szCs w:val="20"/>
-                <w:lang w:val="en-US"/>
-              </w:rPr>
-              <w:t xml:space="preserve"> – </w:t>
-            </w:r>
-            <w:r>
-              <w:rPr>
-                <w:b/>
-                <w:bCs/>
-                <w:sz w:val="20"/>
-                <w:szCs w:val="20"/>
-                <w:lang w:val="en-US"/>
-              </w:rPr>
-              <w:t>1998</w:t>
+              <w:t>1990 – 1998</w:t>
             </w:r>
           </w:p>
         </w:tc>
@@ -2587,7 +3365,71 @@
           <w:szCs w:val="20"/>
           <w:lang w:val="en-US"/>
         </w:rPr>
-        <w:t xml:space="preserve">I have been instrumental in defining and operating around the organizational vision about AppDev practice. Being a long term planner and thought-leader, I have been able to help organizations to join the dots and come up with innovative service offering. I have built teams and practice from scratch - by recruiting, upskilling, delivering assignment with the team and winning new opportunities. </w:t>
+        <w:t xml:space="preserve">I have been </w:t>
+      </w:r>
+      <w:r>
+        <w:rPr>
+          <w:sz w:val="20"/>
+          <w:szCs w:val="20"/>
+          <w:lang w:val="en-US"/>
+        </w:rPr>
+        <w:t xml:space="preserve">part of the leadership group </w:t>
+      </w:r>
+      <w:r>
+        <w:rPr>
+          <w:sz w:val="20"/>
+          <w:szCs w:val="20"/>
+          <w:lang w:val="en-US"/>
+        </w:rPr>
+        <w:t>and co-authored strategies around growing business. Being one of the earliest employee</w:t>
+      </w:r>
+      <w:r>
+        <w:rPr>
+          <w:sz w:val="20"/>
+          <w:szCs w:val="20"/>
+          <w:lang w:val="en-US"/>
+        </w:rPr>
+        <w:t>s</w:t>
+      </w:r>
+      <w:r>
+        <w:rPr>
+          <w:sz w:val="20"/>
+          <w:szCs w:val="20"/>
+          <w:lang w:val="en-US"/>
+        </w:rPr>
+        <w:t xml:space="preserve"> at </w:t>
+      </w:r>
+      <w:r>
+        <w:rPr>
+          <w:sz w:val="20"/>
+          <w:szCs w:val="20"/>
+          <w:lang w:val="en-US"/>
+        </w:rPr>
+        <w:t xml:space="preserve">the </w:t>
+      </w:r>
+      <w:r>
+        <w:rPr>
+          <w:sz w:val="20"/>
+          <w:szCs w:val="20"/>
+          <w:lang w:val="en-US"/>
+        </w:rPr>
+        <w:t xml:space="preserve">India center I had the rare opportunity to participate and observe what it takes </w:t>
+      </w:r>
+      <w:r>
+        <w:rPr>
+          <w:sz w:val="20"/>
+          <w:szCs w:val="20"/>
+          <w:lang w:val="en-US"/>
+        </w:rPr>
+        <w:t>to build</w:t>
+      </w:r>
+      <w:r>
+        <w:rPr>
+          <w:sz w:val="20"/>
+          <w:szCs w:val="20"/>
+          <w:lang w:val="en-US"/>
+        </w:rPr>
+        <w:t xml:space="preserve"> a delivery center from scratch. </w:t>
       </w:r>
     </w:p>
     <w:p>
@@ -2639,7 +3481,135 @@
           <w:szCs w:val="20"/>
           <w:lang w:val="en-US"/>
         </w:rPr>
-        <w:t>I deliver RFPs, Proposal and presentations on offerings, capabilities and case studies to bring awareness to the customer about the current business. I am responsible for business development and growth both with existing customer and new customers and am involved in Presales activities for the business growth.</w:t>
+        <w:t xml:space="preserve">I </w:t>
+      </w:r>
+      <w:r>
+        <w:rPr>
+          <w:sz w:val="20"/>
+          <w:szCs w:val="20"/>
+          <w:lang w:val="en-US"/>
+        </w:rPr>
+        <w:t xml:space="preserve">have </w:t>
+      </w:r>
+      <w:r>
+        <w:rPr>
+          <w:sz w:val="20"/>
+          <w:szCs w:val="20"/>
+          <w:lang w:val="en-US"/>
+        </w:rPr>
+        <w:t>deliver</w:t>
+      </w:r>
+      <w:r>
+        <w:rPr>
+          <w:sz w:val="20"/>
+          <w:szCs w:val="20"/>
+          <w:lang w:val="en-US"/>
+        </w:rPr>
+        <w:t>ed</w:t>
+      </w:r>
+      <w:r>
+        <w:rPr>
+          <w:sz w:val="20"/>
+          <w:szCs w:val="20"/>
+          <w:lang w:val="en-US"/>
+        </w:rPr>
+        <w:t xml:space="preserve"> RFPs, Proposal</w:t>
+      </w:r>
+      <w:r>
+        <w:rPr>
+          <w:sz w:val="20"/>
+          <w:szCs w:val="20"/>
+          <w:lang w:val="en-US"/>
+        </w:rPr>
+        <w:t>s,</w:t>
+      </w:r>
+      <w:r>
+        <w:rPr>
+          <w:sz w:val="20"/>
+          <w:szCs w:val="20"/>
+          <w:lang w:val="en-US"/>
+        </w:rPr>
+        <w:t xml:space="preserve"> and presentations </w:t>
+      </w:r>
+      <w:r>
+        <w:rPr>
+          <w:sz w:val="20"/>
+          <w:szCs w:val="20"/>
+          <w:lang w:val="en-US"/>
+        </w:rPr>
+        <w:t xml:space="preserve">to prospective customers about </w:t>
+      </w:r>
+      <w:r>
+        <w:rPr>
+          <w:sz w:val="20"/>
+          <w:szCs w:val="20"/>
+          <w:lang w:val="en-US"/>
+        </w:rPr>
+        <w:t xml:space="preserve">current </w:t>
+      </w:r>
+      <w:r>
+        <w:rPr>
+          <w:sz w:val="20"/>
+          <w:szCs w:val="20"/>
+          <w:lang w:val="en-US"/>
+        </w:rPr>
+        <w:t>services/products</w:t>
+      </w:r>
+      <w:r>
+        <w:rPr>
+          <w:sz w:val="20"/>
+          <w:szCs w:val="20"/>
+          <w:lang w:val="en-US"/>
+        </w:rPr>
+        <w:t xml:space="preserve">. I </w:t>
+      </w:r>
+      <w:r>
+        <w:rPr>
+          <w:sz w:val="20"/>
+          <w:szCs w:val="20"/>
+          <w:lang w:val="en-US"/>
+        </w:rPr>
+        <w:t xml:space="preserve">have been accountable </w:t>
+      </w:r>
+      <w:r>
+        <w:rPr>
+          <w:sz w:val="20"/>
+          <w:szCs w:val="20"/>
+          <w:lang w:val="en-US"/>
+        </w:rPr>
+        <w:t xml:space="preserve">for business development </w:t>
+      </w:r>
+      <w:r>
+        <w:rPr>
+          <w:sz w:val="20"/>
+          <w:szCs w:val="20"/>
+          <w:lang w:val="en-US"/>
+        </w:rPr>
+        <w:t>while supporting</w:t>
+      </w:r>
+      <w:r>
+        <w:rPr>
+          <w:sz w:val="20"/>
+          <w:szCs w:val="20"/>
+          <w:lang w:val="en-US"/>
+        </w:rPr>
+        <w:t xml:space="preserve"> Presales </w:t>
+      </w:r>
+      <w:r>
+        <w:rPr>
+          <w:sz w:val="20"/>
+          <w:szCs w:val="20"/>
+          <w:lang w:val="en-US"/>
+        </w:rPr>
+        <w:t xml:space="preserve">&amp; marketing </w:t>
+      </w:r>
+      <w:r>
+        <w:rPr>
+          <w:sz w:val="20"/>
+          <w:szCs w:val="20"/>
+          <w:lang w:val="en-US"/>
+        </w:rPr>
+        <w:t>activities.</w:t>
       </w:r>
     </w:p>
     <w:p>
@@ -2699,7 +3669,39 @@
           <w:szCs w:val="20"/>
           <w:lang w:val="en-US"/>
         </w:rPr>
-        <w:t>I deliver large enterprise web</w:t>
+        <w:t xml:space="preserve">I </w:t>
+      </w:r>
+      <w:r>
+        <w:rPr>
+          <w:sz w:val="20"/>
+          <w:szCs w:val="20"/>
+          <w:lang w:val="en-US"/>
+        </w:rPr>
+        <w:t xml:space="preserve">have been part of teams that </w:t>
+      </w:r>
+      <w:r>
+        <w:rPr>
+          <w:sz w:val="20"/>
+          <w:szCs w:val="20"/>
+          <w:lang w:val="en-US"/>
+        </w:rPr>
+        <w:t>deliver</w:t>
+      </w:r>
+      <w:r>
+        <w:rPr>
+          <w:sz w:val="20"/>
+          <w:szCs w:val="20"/>
+          <w:lang w:val="en-US"/>
+        </w:rPr>
+        <w:t>ed</w:t>
+      </w:r>
+      <w:r>
+        <w:rPr>
+          <w:sz w:val="20"/>
+          <w:szCs w:val="20"/>
+          <w:lang w:val="en-US"/>
+        </w:rPr>
+        <w:t xml:space="preserve"> large enterprise web</w:t>
       </w:r>
       <w:r>
         <w:rPr>
@@ -2715,7 +3717,71 @@
           <w:szCs w:val="20"/>
           <w:lang w:val="en-US"/>
         </w:rPr>
-        <w:t xml:space="preserve"> application while staying involved in all the phases of SDLC. I provide program/portfolio metric to executive leadership and CEO to help us measure delivery efficiency, quality and performance of the projects. I am consulted while defining the budget, resource allocation, scheduling, risk and execution model. I directly manage departmental resourcing, staffing, mentoring, and enhancing &amp; maintaining a best-of-class solution development team.</w:t>
+        <w:t xml:space="preserve"> application</w:t>
+      </w:r>
+      <w:r>
+        <w:rPr>
+          <w:sz w:val="20"/>
+          <w:szCs w:val="20"/>
+          <w:lang w:val="en-US"/>
+        </w:rPr>
+        <w:t>s</w:t>
+      </w:r>
+      <w:r>
+        <w:rPr>
+          <w:sz w:val="20"/>
+          <w:szCs w:val="20"/>
+          <w:lang w:val="en-US"/>
+        </w:rPr>
+        <w:t xml:space="preserve"> while staying involved in all the phases of SDLC. I provide</w:t>
+      </w:r>
+      <w:r>
+        <w:rPr>
+          <w:sz w:val="20"/>
+          <w:szCs w:val="20"/>
+          <w:lang w:val="en-US"/>
+        </w:rPr>
+        <w:t>d</w:t>
+      </w:r>
+      <w:r>
+        <w:rPr>
+          <w:sz w:val="20"/>
+          <w:szCs w:val="20"/>
+          <w:lang w:val="en-US"/>
+        </w:rPr>
+        <w:t xml:space="preserve"> program/portfolio metric</w:t>
+      </w:r>
+      <w:r>
+        <w:rPr>
+          <w:sz w:val="20"/>
+          <w:szCs w:val="20"/>
+          <w:lang w:val="en-US"/>
+        </w:rPr>
+        <w:t>s</w:t>
+      </w:r>
+      <w:r>
+        <w:rPr>
+          <w:sz w:val="20"/>
+          <w:szCs w:val="20"/>
+          <w:lang w:val="en-US"/>
+        </w:rPr>
+        <w:t xml:space="preserve"> to executive leadership and CEO to help us measure delivery efficiency, quality</w:t>
+      </w:r>
+      <w:r>
+        <w:rPr>
+          <w:sz w:val="20"/>
+          <w:szCs w:val="20"/>
+          <w:lang w:val="en-US"/>
+        </w:rPr>
+        <w:t>,</w:t>
+      </w:r>
+      <w:r>
+        <w:rPr>
+          <w:sz w:val="20"/>
+          <w:szCs w:val="20"/>
+          <w:lang w:val="en-US"/>
+        </w:rPr>
+        <w:t xml:space="preserve"> and performance of the projects. </w:t>
       </w:r>
     </w:p>
     <w:p>
@@ -2791,49 +3857,191 @@
           <w:szCs w:val="20"/>
           <w:lang w:val="en-US"/>
         </w:rPr>
-        <w:t xml:space="preserve"> open source developer and am still very strong on topics like object oriented design, Java, design patterns and algorithm. I design, develop, test and deliver software solution using following - Spring; Hibernate + JPA 2; QueryDSL, G</w:t>
-      </w:r>
-      <w:r>
-        <w:rPr>
-          <w:sz w:val="20"/>
-          <w:szCs w:val="20"/>
-          <w:lang w:val="en-US"/>
-        </w:rPr>
-        <w:t xml:space="preserve">it, Jenkins, Sonar, Docker &amp; IaC solutions, Oracle, MySQL </w:t>
-      </w:r>
-      <w:bookmarkStart w:id="0" w:name="_GoBack"/>
-      <w:bookmarkEnd w:id="0"/>
-      <w:r>
-        <w:rPr>
-          <w:sz w:val="20"/>
-          <w:szCs w:val="20"/>
-          <w:lang w:val="en-US"/>
-        </w:rPr>
-        <w:t xml:space="preserve">and Elasticsearch. I am an analytical thinker who consistently resolve ongoing issues or defects, often called upon to consult on problems that have eluded resolution by others. I have </w:t>
-      </w:r>
-      <w:r>
-        <w:rPr>
-          <w:sz w:val="20"/>
-          <w:szCs w:val="20"/>
-          <w:lang w:val="en-US"/>
-        </w:rPr>
-        <w:t>self-</w:t>
-      </w:r>
-      <w:r>
-        <w:rPr>
-          <w:sz w:val="20"/>
-          <w:szCs w:val="20"/>
-          <w:lang w:val="en-US"/>
-        </w:rPr>
-        <w:t>taught</w:t>
-      </w:r>
-      <w:r>
-        <w:rPr>
-          <w:sz w:val="20"/>
-          <w:szCs w:val="20"/>
-          <w:lang w:val="en-US"/>
-        </w:rPr>
-        <w:t xml:space="preserve"> in Python, Panda, Numpy, Matplotlib, Business Statistics in order to be able to go to the next level of learning Machine Learning algorithm. I am in a process of getting certified in AWS and am a certified Cloud Practitioner.</w:t>
+        <w:t xml:space="preserve"> open</w:t>
+      </w:r>
+      <w:r>
+        <w:rPr>
+          <w:sz w:val="20"/>
+          <w:szCs w:val="20"/>
+          <w:lang w:val="en-US"/>
+        </w:rPr>
+        <w:t>-</w:t>
+      </w:r>
+      <w:r>
+        <w:rPr>
+          <w:sz w:val="20"/>
+          <w:szCs w:val="20"/>
+          <w:lang w:val="en-US"/>
+        </w:rPr>
+        <w:t>source developer and am still very strong on topics like object</w:t>
+      </w:r>
+      <w:r>
+        <w:rPr>
+          <w:sz w:val="20"/>
+          <w:szCs w:val="20"/>
+          <w:lang w:val="en-US"/>
+        </w:rPr>
+        <w:t>-</w:t>
+      </w:r>
+      <w:r>
+        <w:rPr>
+          <w:sz w:val="20"/>
+          <w:szCs w:val="20"/>
+          <w:lang w:val="en-US"/>
+        </w:rPr>
+        <w:t>oriented design, Java, design patterns</w:t>
+      </w:r>
+      <w:r>
+        <w:rPr>
+          <w:sz w:val="20"/>
+          <w:szCs w:val="20"/>
+          <w:lang w:val="en-US"/>
+        </w:rPr>
+        <w:t>,</w:t>
+      </w:r>
+      <w:r>
+        <w:rPr>
+          <w:sz w:val="20"/>
+          <w:szCs w:val="20"/>
+          <w:lang w:val="en-US"/>
+        </w:rPr>
+        <w:t xml:space="preserve"> and algorithm. I design, develop, test</w:t>
+      </w:r>
+      <w:r>
+        <w:rPr>
+          <w:sz w:val="20"/>
+          <w:szCs w:val="20"/>
+          <w:lang w:val="en-US"/>
+        </w:rPr>
+        <w:t>,</w:t>
+      </w:r>
+      <w:r>
+        <w:rPr>
+          <w:sz w:val="20"/>
+          <w:szCs w:val="20"/>
+          <w:lang w:val="en-US"/>
+        </w:rPr>
+        <w:t xml:space="preserve"> and deliver software solution</w:t>
+      </w:r>
+      <w:r>
+        <w:rPr>
+          <w:sz w:val="20"/>
+          <w:szCs w:val="20"/>
+          <w:lang w:val="en-US"/>
+        </w:rPr>
+        <w:t>s</w:t>
+      </w:r>
+      <w:r>
+        <w:rPr>
+          <w:sz w:val="20"/>
+          <w:szCs w:val="20"/>
+          <w:lang w:val="en-US"/>
+        </w:rPr>
+        <w:t xml:space="preserve"> using </w:t>
+      </w:r>
+      <w:r>
+        <w:rPr>
+          <w:sz w:val="20"/>
+          <w:szCs w:val="20"/>
+          <w:lang w:val="en-US"/>
+        </w:rPr>
+        <w:t xml:space="preserve">the </w:t>
+      </w:r>
+      <w:r>
+        <w:rPr>
+          <w:sz w:val="20"/>
+          <w:szCs w:val="20"/>
+          <w:lang w:val="en-US"/>
+        </w:rPr>
+        <w:t>following - Spring; Hibernate + JPA 2; QueryDSL, G</w:t>
+      </w:r>
+      <w:r>
+        <w:rPr>
+          <w:sz w:val="20"/>
+          <w:szCs w:val="20"/>
+          <w:lang w:val="en-US"/>
+        </w:rPr>
+        <w:t>it, Jenkins, Sonar, Docker &amp; IaC solutions, Oracle, MySQL</w:t>
+      </w:r>
+      <w:r>
+        <w:rPr>
+          <w:sz w:val="20"/>
+          <w:szCs w:val="20"/>
+          <w:lang w:val="en-US"/>
+        </w:rPr>
+        <w:t>,</w:t>
+      </w:r>
+      <w:r>
+        <w:rPr>
+          <w:sz w:val="20"/>
+          <w:szCs w:val="20"/>
+          <w:lang w:val="en-US"/>
+        </w:rPr>
+        <w:t xml:space="preserve"> </w:t>
+      </w:r>
+      <w:r>
+        <w:rPr>
+          <w:sz w:val="20"/>
+          <w:szCs w:val="20"/>
+          <w:lang w:val="en-US"/>
+        </w:rPr>
+        <w:t>and Elasticsearch. I am an analytical thinker who consistently resolve</w:t>
+      </w:r>
+      <w:r>
+        <w:rPr>
+          <w:sz w:val="20"/>
+          <w:szCs w:val="20"/>
+          <w:lang w:val="en-US"/>
+        </w:rPr>
+        <w:t>s</w:t>
+      </w:r>
+      <w:r>
+        <w:rPr>
+          <w:sz w:val="20"/>
+          <w:szCs w:val="20"/>
+          <w:lang w:val="en-US"/>
+        </w:rPr>
+        <w:t xml:space="preserve"> ongoing issues or defects, often called upon to consult on problems that have eluded resolution by others. </w:t>
+      </w:r>
+      <w:r>
+        <w:rPr>
+          <w:sz w:val="20"/>
+          <w:szCs w:val="20"/>
+          <w:lang w:val="en-US"/>
+        </w:rPr>
+        <w:t>I am</w:t>
+      </w:r>
+      <w:r>
+        <w:rPr>
+          <w:sz w:val="20"/>
+          <w:szCs w:val="20"/>
+          <w:lang w:val="en-US"/>
+        </w:rPr>
+        <w:t xml:space="preserve"> </w:t>
+      </w:r>
+      <w:r>
+        <w:rPr>
+          <w:sz w:val="20"/>
+          <w:szCs w:val="20"/>
+          <w:lang w:val="en-US"/>
+        </w:rPr>
+        <w:t xml:space="preserve">AWS </w:t>
+      </w:r>
+      <w:r>
+        <w:rPr>
+          <w:sz w:val="20"/>
+          <w:szCs w:val="20"/>
+          <w:lang w:val="en-US"/>
+        </w:rPr>
+        <w:t>C</w:t>
+      </w:r>
+      <w:r>
+        <w:rPr>
+          <w:sz w:val="20"/>
+          <w:szCs w:val="20"/>
+          <w:lang w:val="en-US"/>
+        </w:rPr>
+        <w:t>ertified Cloud Practitioner.</w:t>
       </w:r>
     </w:p>
     <w:p>
@@ -2893,7 +4101,119 @@
           <w:szCs w:val="20"/>
           <w:lang w:val="en-US"/>
         </w:rPr>
-        <w:t>I build teams and exercise servant leadership. As a follower of Simon Sinek I believe that we can build inclusive culture that would inspire people to come to work and succeed.</w:t>
+        <w:t xml:space="preserve">I have built </w:t>
+      </w:r>
+      <w:r>
+        <w:rPr>
+          <w:sz w:val="20"/>
+          <w:szCs w:val="20"/>
+          <w:lang w:val="en-US"/>
+        </w:rPr>
+        <w:t xml:space="preserve">the </w:t>
+      </w:r>
+      <w:r>
+        <w:rPr>
+          <w:sz w:val="20"/>
+          <w:szCs w:val="20"/>
+          <w:lang w:val="en-US"/>
+        </w:rPr>
+        <w:t>practice from scratch - by recruiting</w:t>
+      </w:r>
+      <w:r>
+        <w:rPr>
+          <w:sz w:val="20"/>
+          <w:szCs w:val="20"/>
+          <w:lang w:val="en-US"/>
+        </w:rPr>
+        <w:t xml:space="preserve"> freshers and experienced</w:t>
+      </w:r>
+      <w:r>
+        <w:rPr>
+          <w:sz w:val="20"/>
+          <w:szCs w:val="20"/>
+          <w:lang w:val="en-US"/>
+        </w:rPr>
+        <w:t>, upskilling</w:t>
+      </w:r>
+      <w:r>
+        <w:rPr>
+          <w:sz w:val="20"/>
+          <w:szCs w:val="20"/>
+          <w:lang w:val="en-US"/>
+        </w:rPr>
+        <w:t xml:space="preserve"> them as necessary</w:t>
+      </w:r>
+      <w:r>
+        <w:rPr>
+          <w:sz w:val="20"/>
+          <w:szCs w:val="20"/>
+          <w:lang w:val="en-US"/>
+        </w:rPr>
+        <w:t>,</w:t>
+      </w:r>
+      <w:r>
+        <w:rPr>
+          <w:sz w:val="20"/>
+          <w:szCs w:val="20"/>
+          <w:lang w:val="en-US"/>
+        </w:rPr>
+        <w:t xml:space="preserve"> and </w:t>
+      </w:r>
+      <w:r>
+        <w:rPr>
+          <w:sz w:val="20"/>
+          <w:szCs w:val="20"/>
+          <w:lang w:val="en-US"/>
+        </w:rPr>
+        <w:t xml:space="preserve">delivering </w:t>
+      </w:r>
+      <w:r>
+        <w:rPr>
+          <w:sz w:val="20"/>
+          <w:szCs w:val="20"/>
+          <w:lang w:val="en-US"/>
+        </w:rPr>
+        <w:t xml:space="preserve">several </w:t>
+      </w:r>
+      <w:r>
+        <w:rPr>
+          <w:sz w:val="20"/>
+          <w:szCs w:val="20"/>
+          <w:lang w:val="en-US"/>
+        </w:rPr>
+        <w:t xml:space="preserve">successful </w:t>
+      </w:r>
+      <w:r>
+        <w:rPr>
+          <w:sz w:val="20"/>
+          <w:szCs w:val="20"/>
+          <w:lang w:val="en-US"/>
+        </w:rPr>
+        <w:t>assignment</w:t>
+      </w:r>
+      <w:r>
+        <w:rPr>
+          <w:sz w:val="20"/>
+          <w:szCs w:val="20"/>
+          <w:lang w:val="en-US"/>
+        </w:rPr>
+        <w:t>s</w:t>
+      </w:r>
+      <w:r>
+        <w:rPr>
+          <w:sz w:val="20"/>
+          <w:szCs w:val="20"/>
+          <w:lang w:val="en-US"/>
+        </w:rPr>
+        <w:t>.</w:t>
+      </w:r>
+      <w:r>
+        <w:rPr>
+          <w:sz w:val="20"/>
+          <w:szCs w:val="20"/>
+          <w:lang w:val="en-US"/>
+        </w:rPr>
+        <w:t xml:space="preserve"> I am inspired by the ideologies of Simon Sinek.</w:t>
       </w:r>
     </w:p>
     <w:p>
@@ -3051,7 +4371,7 @@
           <w:lang w:val="en-US"/>
         </w:rPr>
       </w:pPr>
-      <w:hyperlink r:id="rId10" w:history="1">
+      <w:hyperlink r:id="rId15" w:history="1">
         <w:r>
           <w:rPr>
             <w:rStyle w:val="Hyperlink"/>
@@ -3082,7 +4402,7 @@
           <w:lang w:val="en-US"/>
         </w:rPr>
       </w:pPr>
-      <w:hyperlink r:id="rId11" w:history="1">
+      <w:hyperlink r:id="rId16" w:history="1">
         <w:r>
           <w:rPr>
             <w:rStyle w:val="Hyperlink"/>
@@ -3111,7 +4431,7 @@
           <w:lang w:val="en-US"/>
         </w:rPr>
       </w:pPr>
-      <w:hyperlink r:id="rId12" w:history="1">
+      <w:hyperlink r:id="rId17" w:history="1">
         <w:r>
           <w:rPr>
             <w:rStyle w:val="Hyperlink"/>
@@ -3131,26 +4451,64 @@
         <w:t xml:space="preserve"> </w:t>
       </w:r>
     </w:p>
-    <w:p>
-      <w:pPr>
-        <w:tabs>
-          <w:tab w:val="left" w:pos="3419"/>
-        </w:tabs>
-        <w:spacing w:after="0" w:line="240" w:lineRule="auto"/>
-        <w:rPr>
-          <w:sz w:val="20"/>
-          <w:szCs w:val="20"/>
-          <w:lang w:val="en-US"/>
-        </w:rPr>
-      </w:pPr>
-    </w:p>
     <w:sectPr>
       <w:pgSz w:w="12240" w:h="15840"/>
-      <w:pgMar w:top="1440" w:right="1440" w:bottom="1440" w:left="1440" w:header="720" w:footer="720" w:gutter="0"/>
+      <w:pgMar w:top="720" w:right="720" w:bottom="720" w:left="720" w:header="720" w:footer="720" w:gutter="0"/>
       <w:cols w:space="720"/>
+      <w:docGrid w:linePitch="299"/>
     </w:sectPr>
   </w:body>
 </w:document>
+</file>
+
+<file path=word/endnotes.xml><?xml version="1.0" encoding="utf-8"?>
+<w:endnotes xmlns:wpc="http://schemas.microsoft.com/office/word/2010/wordprocessingCanvas" xmlns:mc="http://schemas.openxmlformats.org/markup-compatibility/2006" xmlns:o="urn:schemas-microsoft-com:office:office" xmlns:r="http://schemas.openxmlformats.org/officeDocument/2006/relationships" xmlns:m="http://schemas.openxmlformats.org/officeDocument/2006/math" xmlns:v="urn:schemas-microsoft-com:vml" xmlns:wp14="http://schemas.microsoft.com/office/word/2010/wordprocessingDrawing" xmlns:wp="http://schemas.openxmlformats.org/drawingml/2006/wordprocessingDrawing" xmlns:w10="urn:schemas-microsoft-com:office:word" xmlns:w="http://schemas.openxmlformats.org/wordprocessingml/2006/main" xmlns:w14="http://schemas.microsoft.com/office/word/2010/wordml" xmlns:w15="http://schemas.microsoft.com/office/word/2012/wordml" xmlns:wpg="http://schemas.microsoft.com/office/word/2010/wordprocessingGroup" xmlns:wpi="http://schemas.microsoft.com/office/word/2010/wordprocessingInk" xmlns:wne="http://schemas.microsoft.com/office/word/2006/wordml" xmlns:wps="http://schemas.microsoft.com/office/word/2010/wordprocessingShape" mc:Ignorable="w14 w15 wp14">
+  <w:endnote w:type="separator" w:id="-1">
+    <w:p>
+      <w:pPr>
+        <w:spacing w:after="0" w:line="240" w:lineRule="auto"/>
+      </w:pPr>
+      <w:r>
+        <w:separator/>
+      </w:r>
+    </w:p>
+  </w:endnote>
+  <w:endnote w:type="continuationSeparator" w:id="0">
+    <w:p>
+      <w:pPr>
+        <w:spacing w:after="0" w:line="240" w:lineRule="auto"/>
+      </w:pPr>
+      <w:r>
+        <w:continuationSeparator/>
+      </w:r>
+    </w:p>
+  </w:endnote>
+</w:endnotes>
+</file>
+
+<file path=word/footnotes.xml><?xml version="1.0" encoding="utf-8"?>
+<w:footnotes xmlns:wpc="http://schemas.microsoft.com/office/word/2010/wordprocessingCanvas" xmlns:mc="http://schemas.openxmlformats.org/markup-compatibility/2006" xmlns:o="urn:schemas-microsoft-com:office:office" xmlns:r="http://schemas.openxmlformats.org/officeDocument/2006/relationships" xmlns:m="http://schemas.openxmlformats.org/officeDocument/2006/math" xmlns:v="urn:schemas-microsoft-com:vml" xmlns:wp14="http://schemas.microsoft.com/office/word/2010/wordprocessingDrawing" xmlns:wp="http://schemas.openxmlformats.org/drawingml/2006/wordprocessingDrawing" xmlns:w10="urn:schemas-microsoft-com:office:word" xmlns:w="http://schemas.openxmlformats.org/wordprocessingml/2006/main" xmlns:w14="http://schemas.microsoft.com/office/word/2010/wordml" xmlns:w15="http://schemas.microsoft.com/office/word/2012/wordml" xmlns:wpg="http://schemas.microsoft.com/office/word/2010/wordprocessingGroup" xmlns:wpi="http://schemas.microsoft.com/office/word/2010/wordprocessingInk" xmlns:wne="http://schemas.microsoft.com/office/word/2006/wordml" xmlns:wps="http://schemas.microsoft.com/office/word/2010/wordprocessingShape" mc:Ignorable="w14 w15 wp14">
+  <w:footnote w:type="separator" w:id="-1">
+    <w:p>
+      <w:pPr>
+        <w:spacing w:after="0" w:line="240" w:lineRule="auto"/>
+      </w:pPr>
+      <w:r>
+        <w:separator/>
+      </w:r>
+    </w:p>
+  </w:footnote>
+  <w:footnote w:type="continuationSeparator" w:id="0">
+    <w:p>
+      <w:pPr>
+        <w:spacing w:after="0" w:line="240" w:lineRule="auto"/>
+      </w:pPr>
+      <w:r>
+        <w:continuationSeparator/>
+      </w:r>
+    </w:p>
+  </w:footnote>
+</w:footnotes>
 </file>
 
 <file path=word/numbering.xml><?xml version="1.0" encoding="utf-8"?>
@@ -3995,6 +5353,50 @@
       <w:lang w:eastAsia="en-IN" w:bidi="bn-IN"/>
     </w:rPr>
   </w:style>
+  <w:style w:type="paragraph" w:styleId="Header">
+    <w:name w:val="header"/>
+    <w:basedOn w:val="Normal"/>
+    <w:link w:val="HeaderChar"/>
+    <w:uiPriority w:val="99"/>
+    <w:unhideWhenUsed/>
+    <w:rsid w:val="00BD6A1C"/>
+    <w:pPr>
+      <w:tabs>
+        <w:tab w:val="center" w:pos="4513"/>
+        <w:tab w:val="right" w:pos="9026"/>
+      </w:tabs>
+      <w:spacing w:after="0" w:line="240" w:lineRule="auto"/>
+    </w:pPr>
+  </w:style>
+  <w:style w:type="character" w:customStyle="1" w:styleId="HeaderChar">
+    <w:name w:val="Header Char"/>
+    <w:basedOn w:val="DefaultParagraphFont"/>
+    <w:link w:val="Header"/>
+    <w:uiPriority w:val="99"/>
+    <w:rsid w:val="00BD6A1C"/>
+  </w:style>
+  <w:style w:type="paragraph" w:styleId="Footer">
+    <w:name w:val="footer"/>
+    <w:basedOn w:val="Normal"/>
+    <w:link w:val="FooterChar"/>
+    <w:uiPriority w:val="99"/>
+    <w:unhideWhenUsed/>
+    <w:rsid w:val="00BD6A1C"/>
+    <w:pPr>
+      <w:tabs>
+        <w:tab w:val="center" w:pos="4513"/>
+        <w:tab w:val="right" w:pos="9026"/>
+      </w:tabs>
+      <w:spacing w:after="0" w:line="240" w:lineRule="auto"/>
+    </w:pPr>
+  </w:style>
+  <w:style w:type="character" w:customStyle="1" w:styleId="FooterChar">
+    <w:name w:val="Footer Char"/>
+    <w:basedOn w:val="DefaultParagraphFont"/>
+    <w:link w:val="Footer"/>
+    <w:uiPriority w:val="99"/>
+    <w:rsid w:val="00BD6A1C"/>
+  </w:style>
 </w:styles>
 </file>
 
@@ -4257,4 +5659,16 @@
     </a:ext>
   </a:extLst>
 </a:theme>
+</file>
+
+<file path=customXml/item1.xml><?xml version="1.0" encoding="utf-8"?>
+<b:Sources xmlns:b="http://schemas.openxmlformats.org/officeDocument/2006/bibliography" xmlns="http://schemas.openxmlformats.org/officeDocument/2006/bibliography" SelectedStyle="\apasixtheditionofficeonline.xsl" StyleName="APA" Version="6"/>
+</file>
+
+<file path=customXml/itemProps1.xml><?xml version="1.0" encoding="utf-8"?>
+<ds:datastoreItem xmlns:ds="http://schemas.openxmlformats.org/officeDocument/2006/customXml" ds:itemID="{16FE4CA6-E9BF-4371-A730-9B4A1796F37A}">
+  <ds:schemaRefs>
+    <ds:schemaRef ds:uri="http://schemas.openxmlformats.org/officeDocument/2006/bibliography"/>
+  </ds:schemaRefs>
+</ds:datastoreItem>
 </file>
</xml_diff>